<commit_message>
Added more tests, updated doc.
</commit_message>
<xml_diff>
--- a/Deliverable2Doc.docx
+++ b/Deliverable2Doc.docx
@@ -571,6 +571,70 @@
           <w:szCs w:val="24"/>
         </w:rPr>
       </w:pPr>
+      <w:r>
+        <w:rPr>
+          <w:rFonts w:ascii="Arial" w:hAnsi="Arial" w:cs="Arial"/>
+          <w:sz w:val="24"/>
+          <w:szCs w:val="24"/>
+        </w:rPr>
+        <w:tab/>
+        <w:t>Other tests were performed on the user interfaces to ensure the correct actions would occur based on the user’s input at prompts.</w:t>
+      </w:r>
+      <w:r>
+        <w:rPr>
+          <w:rFonts w:ascii="Arial" w:hAnsi="Arial" w:cs="Arial"/>
+          <w:sz w:val="24"/>
+          <w:szCs w:val="24"/>
+        </w:rPr>
+        <w:t xml:space="preserve">  This includes the application displaying error messages when something goes wrong or status messages so that the user know what is happening.  The classes that were tested to ensure this are the </w:t>
+      </w:r>
+      <w:proofErr w:type="spellStart"/>
+      <w:r>
+        <w:rPr>
+          <w:rFonts w:ascii="Arial" w:hAnsi="Arial" w:cs="Arial"/>
+          <w:sz w:val="24"/>
+          <w:szCs w:val="24"/>
+        </w:rPr>
+        <w:t>MainUserInterface</w:t>
+      </w:r>
+      <w:proofErr w:type="spellEnd"/>
+      <w:r>
+        <w:rPr>
+          <w:rFonts w:ascii="Arial" w:hAnsi="Arial" w:cs="Arial"/>
+          <w:sz w:val="24"/>
+          <w:szCs w:val="24"/>
+        </w:rPr>
+        <w:t xml:space="preserve"> and the </w:t>
+      </w:r>
+      <w:proofErr w:type="spellStart"/>
+      <w:r>
+        <w:rPr>
+          <w:rFonts w:ascii="Arial" w:hAnsi="Arial" w:cs="Arial"/>
+          <w:sz w:val="24"/>
+          <w:szCs w:val="24"/>
+        </w:rPr>
+        <w:t>FileClientSubInterface</w:t>
+      </w:r>
+      <w:proofErr w:type="spellEnd"/>
+      <w:r>
+        <w:rPr>
+          <w:rFonts w:ascii="Arial" w:hAnsi="Arial" w:cs="Arial"/>
+          <w:sz w:val="24"/>
+          <w:szCs w:val="24"/>
+        </w:rPr>
+        <w:t xml:space="preserve">. </w:t>
+      </w:r>
+    </w:p>
+    <w:p>
+      <w:pPr>
+        <w:pStyle w:val="Body"/>
+        <w:spacing w:line="360" w:lineRule="auto"/>
+        <w:rPr>
+          <w:rFonts w:ascii="Arial" w:hAnsi="Arial" w:cs="Arial"/>
+          <w:sz w:val="24"/>
+          <w:szCs w:val="24"/>
+        </w:rPr>
+      </w:pPr>
     </w:p>
     <w:p>
       <w:pPr>
@@ -908,1033 +972,998 @@
           <w:szCs w:val="24"/>
         </w:rPr>
       </w:pPr>
-    </w:p>
-    <w:p>
-      <w:pPr>
-        <w:pStyle w:val="Body"/>
-        <w:rPr>
-          <w:rFonts w:ascii="Arial" w:hAnsi="Arial" w:cs="Arial"/>
-          <w:sz w:val="24"/>
-          <w:szCs w:val="24"/>
-        </w:rPr>
-      </w:pPr>
-    </w:p>
-    <w:p>
-      <w:pPr>
-        <w:pStyle w:val="Body"/>
-        <w:rPr>
-          <w:rFonts w:ascii="Arial" w:hAnsi="Arial" w:cs="Arial"/>
-          <w:sz w:val="24"/>
-          <w:szCs w:val="24"/>
-        </w:rPr>
-      </w:pPr>
-    </w:p>
-    <w:p>
-      <w:pPr>
-        <w:pStyle w:val="Body"/>
-        <w:rPr>
-          <w:rFonts w:ascii="Arial" w:hAnsi="Arial" w:cs="Arial"/>
-          <w:sz w:val="24"/>
-          <w:szCs w:val="24"/>
-        </w:rPr>
-      </w:pPr>
-    </w:p>
-    <w:p>
-      <w:pPr>
-        <w:pStyle w:val="Body"/>
-        <w:rPr>
-          <w:rFonts w:ascii="Arial" w:hAnsi="Arial" w:cs="Arial"/>
-          <w:sz w:val="24"/>
-          <w:szCs w:val="24"/>
-        </w:rPr>
-      </w:pPr>
-    </w:p>
-    <w:p>
-      <w:pPr>
-        <w:pStyle w:val="Body"/>
-        <w:rPr>
-          <w:rFonts w:ascii="Arial" w:hAnsi="Arial" w:cs="Arial"/>
-          <w:sz w:val="24"/>
-          <w:szCs w:val="24"/>
-        </w:rPr>
-      </w:pPr>
-    </w:p>
-    <w:p>
-      <w:pPr>
-        <w:pStyle w:val="Body"/>
-        <w:rPr>
-          <w:rFonts w:ascii="Arial" w:hAnsi="Arial" w:cs="Arial"/>
-          <w:sz w:val="24"/>
-          <w:szCs w:val="24"/>
-        </w:rPr>
-      </w:pPr>
-    </w:p>
-    <w:p>
-      <w:pPr>
-        <w:pStyle w:val="Body"/>
-        <w:rPr>
-          <w:rFonts w:ascii="Arial" w:hAnsi="Arial" w:cs="Arial"/>
-          <w:sz w:val="24"/>
-          <w:szCs w:val="24"/>
-        </w:rPr>
-      </w:pPr>
-    </w:p>
-    <w:p>
-      <w:pPr>
-        <w:pStyle w:val="Body"/>
-        <w:rPr>
-          <w:rFonts w:ascii="Arial" w:hAnsi="Arial" w:cs="Arial"/>
-          <w:sz w:val="24"/>
-          <w:szCs w:val="24"/>
-        </w:rPr>
-      </w:pPr>
-    </w:p>
-    <w:p>
-      <w:pPr>
-        <w:pStyle w:val="Body"/>
-        <w:rPr>
-          <w:rFonts w:ascii="Arial" w:hAnsi="Arial" w:cs="Arial"/>
-          <w:sz w:val="24"/>
-          <w:szCs w:val="24"/>
-        </w:rPr>
-      </w:pPr>
-    </w:p>
-    <w:p>
-      <w:pPr>
-        <w:pStyle w:val="Body"/>
-        <w:rPr>
-          <w:rFonts w:ascii="Arial" w:hAnsi="Arial" w:cs="Arial"/>
-          <w:sz w:val="24"/>
-          <w:szCs w:val="24"/>
-        </w:rPr>
-      </w:pPr>
-      <w:r>
-        <w:rPr>
-          <w:rFonts w:ascii="Arial" w:hAnsi="Arial" w:cs="Arial"/>
-          <w:sz w:val="24"/>
-          <w:szCs w:val="24"/>
-        </w:rPr>
-        <w:t>TAKE SCREEN SHOTS OF ALL THE TESTS AND POST THEM HERE!!!!</w:t>
-      </w:r>
-    </w:p>
-    <w:p>
-      <w:pPr>
-        <w:pStyle w:val="Body"/>
-        <w:rPr>
-          <w:rFonts w:ascii="Arial" w:hAnsi="Arial" w:cs="Arial"/>
-          <w:sz w:val="24"/>
-          <w:szCs w:val="24"/>
-        </w:rPr>
-      </w:pPr>
-    </w:p>
-    <w:p>
-      <w:pPr>
-        <w:pStyle w:val="Body"/>
-        <w:rPr>
-          <w:rFonts w:ascii="Arial" w:hAnsi="Arial" w:cs="Arial"/>
-          <w:sz w:val="24"/>
-          <w:szCs w:val="24"/>
-        </w:rPr>
-      </w:pPr>
-    </w:p>
-    <w:p>
-      <w:pPr>
-        <w:pStyle w:val="Body"/>
-        <w:rPr>
-          <w:rFonts w:ascii="Arial" w:hAnsi="Arial" w:cs="Arial"/>
-          <w:sz w:val="24"/>
-          <w:szCs w:val="24"/>
-        </w:rPr>
-      </w:pPr>
-    </w:p>
-    <w:p>
-      <w:pPr>
-        <w:pStyle w:val="Body"/>
-        <w:rPr>
-          <w:rFonts w:ascii="Arial" w:hAnsi="Arial" w:cs="Arial"/>
-          <w:sz w:val="24"/>
-          <w:szCs w:val="24"/>
-        </w:rPr>
-      </w:pPr>
-    </w:p>
-    <w:p>
-      <w:pPr>
-        <w:pStyle w:val="Body"/>
-        <w:rPr>
-          <w:rFonts w:ascii="Arial" w:hAnsi="Arial" w:cs="Arial"/>
-          <w:sz w:val="24"/>
-          <w:szCs w:val="24"/>
-        </w:rPr>
-      </w:pPr>
-    </w:p>
-    <w:p>
-      <w:pPr>
-        <w:pStyle w:val="Body"/>
-        <w:rPr>
-          <w:rFonts w:ascii="Arial" w:hAnsi="Arial" w:cs="Arial"/>
-          <w:sz w:val="24"/>
-          <w:szCs w:val="24"/>
-        </w:rPr>
-      </w:pPr>
-    </w:p>
-    <w:p>
-      <w:pPr>
-        <w:pStyle w:val="Body"/>
-        <w:rPr>
-          <w:rFonts w:ascii="Arial" w:hAnsi="Arial" w:cs="Arial"/>
-          <w:sz w:val="24"/>
-          <w:szCs w:val="24"/>
-        </w:rPr>
-      </w:pPr>
-    </w:p>
-    <w:p>
-      <w:pPr>
-        <w:pStyle w:val="Body"/>
-        <w:rPr>
-          <w:rFonts w:ascii="Arial" w:hAnsi="Arial" w:cs="Arial"/>
-          <w:sz w:val="24"/>
-          <w:szCs w:val="24"/>
-        </w:rPr>
-      </w:pPr>
-    </w:p>
-    <w:p>
-      <w:pPr>
-        <w:pStyle w:val="Body"/>
-        <w:rPr>
-          <w:rFonts w:ascii="Arial" w:hAnsi="Arial" w:cs="Arial"/>
-          <w:sz w:val="24"/>
-          <w:szCs w:val="24"/>
-        </w:rPr>
-      </w:pPr>
-    </w:p>
-    <w:p>
-      <w:pPr>
-        <w:pStyle w:val="Body"/>
-        <w:rPr>
-          <w:rFonts w:ascii="Arial" w:hAnsi="Arial" w:cs="Arial"/>
-          <w:sz w:val="24"/>
-          <w:szCs w:val="24"/>
-        </w:rPr>
-      </w:pPr>
-    </w:p>
-    <w:p>
-      <w:pPr>
-        <w:pStyle w:val="Body"/>
-        <w:rPr>
-          <w:rFonts w:ascii="Arial" w:hAnsi="Arial" w:cs="Arial"/>
-          <w:sz w:val="24"/>
-          <w:szCs w:val="24"/>
-        </w:rPr>
-      </w:pPr>
-    </w:p>
-    <w:p>
-      <w:pPr>
-        <w:pStyle w:val="Body"/>
-        <w:rPr>
-          <w:rFonts w:ascii="Arial" w:hAnsi="Arial" w:cs="Arial"/>
-          <w:sz w:val="24"/>
-          <w:szCs w:val="24"/>
-        </w:rPr>
-      </w:pPr>
-    </w:p>
-    <w:p>
-      <w:pPr>
-        <w:pStyle w:val="Body"/>
-        <w:rPr>
-          <w:rFonts w:ascii="Arial" w:hAnsi="Arial" w:cs="Arial"/>
-          <w:sz w:val="24"/>
-          <w:szCs w:val="24"/>
-        </w:rPr>
-      </w:pPr>
-    </w:p>
-    <w:p>
-      <w:pPr>
-        <w:pStyle w:val="Body"/>
-        <w:rPr>
-          <w:rFonts w:ascii="Arial" w:hAnsi="Arial" w:cs="Arial"/>
-          <w:sz w:val="24"/>
-          <w:szCs w:val="24"/>
-        </w:rPr>
-      </w:pPr>
-    </w:p>
-    <w:p>
-      <w:pPr>
-        <w:pStyle w:val="Body"/>
-        <w:rPr>
-          <w:rFonts w:ascii="Arial" w:hAnsi="Arial" w:cs="Arial"/>
-          <w:sz w:val="24"/>
-          <w:szCs w:val="24"/>
-        </w:rPr>
-      </w:pPr>
-    </w:p>
-    <w:p>
-      <w:pPr>
-        <w:pStyle w:val="Body"/>
-        <w:rPr>
-          <w:rFonts w:ascii="Arial" w:hAnsi="Arial" w:cs="Arial"/>
-          <w:sz w:val="24"/>
-          <w:szCs w:val="24"/>
-        </w:rPr>
-      </w:pPr>
-    </w:p>
-    <w:p>
-      <w:pPr>
-        <w:pStyle w:val="Body"/>
-        <w:rPr>
-          <w:rFonts w:ascii="Arial" w:hAnsi="Arial" w:cs="Arial"/>
-          <w:sz w:val="24"/>
-          <w:szCs w:val="24"/>
-        </w:rPr>
-      </w:pPr>
-    </w:p>
-    <w:p>
-      <w:pPr>
-        <w:pStyle w:val="Body"/>
-        <w:rPr>
-          <w:rFonts w:ascii="Arial" w:hAnsi="Arial" w:cs="Arial"/>
-          <w:sz w:val="24"/>
-          <w:szCs w:val="24"/>
-        </w:rPr>
-      </w:pPr>
-    </w:p>
-    <w:p>
-      <w:pPr>
-        <w:pStyle w:val="Body"/>
-        <w:rPr>
-          <w:rFonts w:ascii="Arial" w:hAnsi="Arial" w:cs="Arial"/>
-          <w:sz w:val="24"/>
-          <w:szCs w:val="24"/>
-        </w:rPr>
-      </w:pPr>
-    </w:p>
-    <w:p>
-      <w:pPr>
-        <w:pStyle w:val="Body"/>
-        <w:rPr>
-          <w:rFonts w:ascii="Arial" w:hAnsi="Arial" w:cs="Arial"/>
-          <w:sz w:val="24"/>
-          <w:szCs w:val="24"/>
-        </w:rPr>
-      </w:pPr>
-    </w:p>
-    <w:p>
-      <w:pPr>
-        <w:pStyle w:val="Body"/>
-        <w:rPr>
-          <w:rFonts w:ascii="Arial" w:hAnsi="Arial" w:cs="Arial"/>
-          <w:sz w:val="24"/>
-          <w:szCs w:val="24"/>
-        </w:rPr>
-      </w:pPr>
-    </w:p>
-    <w:p>
-      <w:pPr>
-        <w:pStyle w:val="Body"/>
-        <w:rPr>
-          <w:rFonts w:ascii="Arial" w:hAnsi="Arial" w:cs="Arial"/>
-          <w:sz w:val="24"/>
-          <w:szCs w:val="24"/>
-        </w:rPr>
-      </w:pPr>
-    </w:p>
-    <w:p>
-      <w:pPr>
-        <w:pStyle w:val="Body"/>
-        <w:rPr>
-          <w:rFonts w:ascii="Arial" w:hAnsi="Arial" w:cs="Arial"/>
-          <w:sz w:val="24"/>
-          <w:szCs w:val="24"/>
-        </w:rPr>
-      </w:pPr>
-    </w:p>
-    <w:p>
-      <w:pPr>
-        <w:pStyle w:val="Body"/>
-        <w:rPr>
-          <w:rFonts w:ascii="Arial" w:hAnsi="Arial" w:cs="Arial"/>
-          <w:sz w:val="24"/>
-          <w:szCs w:val="24"/>
-        </w:rPr>
-      </w:pPr>
-    </w:p>
-    <w:p>
-      <w:pPr>
-        <w:pStyle w:val="Body"/>
-        <w:rPr>
-          <w:rFonts w:ascii="Arial" w:hAnsi="Arial" w:cs="Arial"/>
-          <w:sz w:val="24"/>
-          <w:szCs w:val="24"/>
-        </w:rPr>
-      </w:pPr>
-    </w:p>
-    <w:p>
-      <w:pPr>
-        <w:pStyle w:val="Body"/>
-        <w:rPr>
-          <w:rFonts w:ascii="Arial" w:hAnsi="Arial" w:cs="Arial"/>
-          <w:sz w:val="24"/>
-          <w:szCs w:val="24"/>
-        </w:rPr>
-      </w:pPr>
-    </w:p>
-    <w:p>
-      <w:pPr>
-        <w:pStyle w:val="Body"/>
-        <w:rPr>
-          <w:rFonts w:ascii="Arial" w:hAnsi="Arial" w:cs="Arial"/>
-          <w:sz w:val="24"/>
-          <w:szCs w:val="24"/>
-        </w:rPr>
-      </w:pPr>
-    </w:p>
-    <w:p>
-      <w:pPr>
-        <w:pStyle w:val="Body"/>
-        <w:rPr>
-          <w:rFonts w:ascii="Arial" w:hAnsi="Arial" w:cs="Arial"/>
-          <w:sz w:val="24"/>
-          <w:szCs w:val="24"/>
-        </w:rPr>
-      </w:pPr>
-    </w:p>
-    <w:p>
-      <w:pPr>
-        <w:pStyle w:val="Body"/>
-        <w:rPr>
-          <w:rFonts w:ascii="Arial" w:hAnsi="Arial" w:cs="Arial"/>
-          <w:sz w:val="24"/>
-          <w:szCs w:val="24"/>
-        </w:rPr>
-      </w:pPr>
-    </w:p>
-    <w:p>
-      <w:pPr>
-        <w:pStyle w:val="Body"/>
-        <w:rPr>
-          <w:rFonts w:ascii="Arial" w:hAnsi="Arial" w:cs="Arial"/>
-          <w:sz w:val="24"/>
-          <w:szCs w:val="24"/>
-        </w:rPr>
-      </w:pPr>
-    </w:p>
-    <w:p>
-      <w:pPr>
-        <w:pStyle w:val="Body"/>
-        <w:rPr>
-          <w:rFonts w:ascii="Arial" w:hAnsi="Arial" w:cs="Arial"/>
-          <w:sz w:val="24"/>
-          <w:szCs w:val="24"/>
-        </w:rPr>
-      </w:pPr>
-    </w:p>
-    <w:p>
-      <w:pPr>
-        <w:pStyle w:val="Body"/>
-        <w:rPr>
-          <w:rFonts w:ascii="Arial" w:hAnsi="Arial" w:cs="Arial"/>
-          <w:sz w:val="24"/>
-          <w:szCs w:val="24"/>
-        </w:rPr>
-      </w:pPr>
-    </w:p>
-    <w:p>
-      <w:pPr>
-        <w:pStyle w:val="Body"/>
-        <w:rPr>
-          <w:rFonts w:ascii="Arial" w:hAnsi="Arial" w:cs="Arial"/>
-          <w:sz w:val="24"/>
-          <w:szCs w:val="24"/>
-        </w:rPr>
-      </w:pPr>
-    </w:p>
-    <w:p>
-      <w:pPr>
-        <w:pStyle w:val="Body"/>
-        <w:rPr>
-          <w:rFonts w:ascii="Arial" w:hAnsi="Arial" w:cs="Arial"/>
-          <w:sz w:val="24"/>
-          <w:szCs w:val="24"/>
-        </w:rPr>
-      </w:pPr>
-      <w:r>
-        <w:rPr>
-          <w:rFonts w:ascii="Arial" w:hAnsi="Arial" w:cs="Arial"/>
-          <w:sz w:val="24"/>
-          <w:szCs w:val="24"/>
-        </w:rPr>
-        <w:t xml:space="preserve">SCREEN SHOT OF CODE COVERAGE OUTPUT! </w:t>
-      </w:r>
-      <w:proofErr w:type="gramStart"/>
-      <w:r>
-        <w:rPr>
-          <w:rFonts w:ascii="Arial" w:hAnsi="Arial" w:cs="Arial"/>
-          <w:sz w:val="24"/>
-          <w:szCs w:val="24"/>
-        </w:rPr>
-        <w:t>via</w:t>
-      </w:r>
-      <w:proofErr w:type="gramEnd"/>
-      <w:r>
-        <w:rPr>
-          <w:rFonts w:ascii="Arial" w:hAnsi="Arial" w:cs="Arial"/>
-          <w:sz w:val="24"/>
-          <w:szCs w:val="24"/>
-        </w:rPr>
-        <w:t xml:space="preserve"> eclipse</w:t>
-      </w:r>
-    </w:p>
-    <w:p>
-      <w:pPr>
-        <w:pStyle w:val="Body"/>
-        <w:rPr>
-          <w:rFonts w:ascii="Arial" w:hAnsi="Arial" w:cs="Arial"/>
-          <w:sz w:val="24"/>
-          <w:szCs w:val="24"/>
-        </w:rPr>
-      </w:pPr>
-    </w:p>
-    <w:p>
-      <w:pPr>
-        <w:pStyle w:val="Body"/>
-        <w:rPr>
-          <w:rFonts w:ascii="Arial" w:hAnsi="Arial" w:cs="Arial"/>
-          <w:sz w:val="24"/>
-          <w:szCs w:val="24"/>
-        </w:rPr>
-      </w:pPr>
-    </w:p>
-    <w:p>
-      <w:pPr>
-        <w:pStyle w:val="Body"/>
-        <w:rPr>
-          <w:rFonts w:ascii="Arial" w:hAnsi="Arial" w:cs="Arial"/>
-          <w:sz w:val="24"/>
-          <w:szCs w:val="24"/>
-        </w:rPr>
-      </w:pPr>
-    </w:p>
-    <w:p>
-      <w:pPr>
-        <w:pStyle w:val="Body"/>
-        <w:rPr>
-          <w:rFonts w:ascii="Arial" w:hAnsi="Arial" w:cs="Arial"/>
-          <w:sz w:val="24"/>
-          <w:szCs w:val="24"/>
-        </w:rPr>
-      </w:pPr>
-    </w:p>
-    <w:p>
-      <w:pPr>
-        <w:pStyle w:val="Body"/>
-        <w:rPr>
-          <w:rFonts w:ascii="Arial" w:hAnsi="Arial" w:cs="Arial"/>
-          <w:sz w:val="24"/>
-          <w:szCs w:val="24"/>
-        </w:rPr>
-      </w:pPr>
-    </w:p>
-    <w:p>
-      <w:pPr>
-        <w:pStyle w:val="Body"/>
-        <w:rPr>
-          <w:rFonts w:ascii="Arial" w:hAnsi="Arial" w:cs="Arial"/>
-          <w:sz w:val="24"/>
-          <w:szCs w:val="24"/>
-        </w:rPr>
-      </w:pPr>
-    </w:p>
-    <w:p>
-      <w:pPr>
-        <w:pStyle w:val="Body"/>
-        <w:rPr>
-          <w:rFonts w:ascii="Arial" w:hAnsi="Arial" w:cs="Arial"/>
-          <w:sz w:val="24"/>
-          <w:szCs w:val="24"/>
-        </w:rPr>
-      </w:pPr>
-    </w:p>
-    <w:p>
-      <w:pPr>
-        <w:pStyle w:val="Body"/>
-        <w:rPr>
-          <w:rFonts w:ascii="Arial" w:hAnsi="Arial" w:cs="Arial"/>
-          <w:sz w:val="24"/>
-          <w:szCs w:val="24"/>
-        </w:rPr>
-      </w:pPr>
-    </w:p>
-    <w:p>
-      <w:pPr>
-        <w:pStyle w:val="Body"/>
-        <w:rPr>
-          <w:rFonts w:ascii="Arial" w:hAnsi="Arial" w:cs="Arial"/>
-          <w:sz w:val="24"/>
-          <w:szCs w:val="24"/>
-        </w:rPr>
-      </w:pPr>
-    </w:p>
-    <w:p>
-      <w:pPr>
-        <w:pStyle w:val="Body"/>
-        <w:rPr>
-          <w:rFonts w:ascii="Arial" w:hAnsi="Arial" w:cs="Arial"/>
-          <w:sz w:val="24"/>
-          <w:szCs w:val="24"/>
-        </w:rPr>
-      </w:pPr>
-    </w:p>
-    <w:p>
-      <w:pPr>
-        <w:pStyle w:val="Body"/>
-        <w:rPr>
-          <w:rFonts w:ascii="Arial" w:hAnsi="Arial" w:cs="Arial"/>
-          <w:sz w:val="24"/>
-          <w:szCs w:val="24"/>
-        </w:rPr>
-      </w:pPr>
-    </w:p>
-    <w:p>
-      <w:pPr>
-        <w:pStyle w:val="Body"/>
-        <w:rPr>
-          <w:rFonts w:ascii="Arial" w:hAnsi="Arial" w:cs="Arial"/>
-          <w:sz w:val="24"/>
-          <w:szCs w:val="24"/>
-        </w:rPr>
-      </w:pPr>
-    </w:p>
-    <w:p>
-      <w:pPr>
-        <w:pStyle w:val="Body"/>
-        <w:rPr>
-          <w:rFonts w:ascii="Arial" w:hAnsi="Arial" w:cs="Arial"/>
-          <w:sz w:val="24"/>
-          <w:szCs w:val="24"/>
-        </w:rPr>
-      </w:pPr>
-    </w:p>
-    <w:p>
-      <w:pPr>
-        <w:pStyle w:val="Body"/>
-        <w:rPr>
-          <w:rFonts w:ascii="Arial" w:hAnsi="Arial" w:cs="Arial"/>
-          <w:sz w:val="24"/>
-          <w:szCs w:val="24"/>
-        </w:rPr>
-      </w:pPr>
-    </w:p>
-    <w:p>
-      <w:pPr>
-        <w:pStyle w:val="Body"/>
-        <w:rPr>
-          <w:rFonts w:ascii="Arial" w:hAnsi="Arial" w:cs="Arial"/>
-          <w:sz w:val="24"/>
-          <w:szCs w:val="24"/>
-        </w:rPr>
-      </w:pPr>
-    </w:p>
-    <w:p>
-      <w:pPr>
-        <w:pStyle w:val="Body"/>
-        <w:rPr>
-          <w:rFonts w:ascii="Arial" w:hAnsi="Arial" w:cs="Arial"/>
-          <w:sz w:val="24"/>
-          <w:szCs w:val="24"/>
-        </w:rPr>
-      </w:pPr>
-    </w:p>
-    <w:p>
-      <w:pPr>
-        <w:pStyle w:val="Body"/>
-        <w:rPr>
-          <w:rFonts w:ascii="Arial" w:hAnsi="Arial" w:cs="Arial"/>
-          <w:sz w:val="24"/>
-          <w:szCs w:val="24"/>
-        </w:rPr>
-      </w:pPr>
-    </w:p>
-    <w:p>
-      <w:pPr>
-        <w:pStyle w:val="Body"/>
-        <w:rPr>
-          <w:rFonts w:ascii="Arial" w:hAnsi="Arial" w:cs="Arial"/>
-          <w:sz w:val="24"/>
-          <w:szCs w:val="24"/>
-        </w:rPr>
-      </w:pPr>
-    </w:p>
-    <w:p>
-      <w:pPr>
-        <w:pStyle w:val="Body"/>
-        <w:rPr>
-          <w:rFonts w:ascii="Arial" w:hAnsi="Arial" w:cs="Arial"/>
-          <w:sz w:val="24"/>
-          <w:szCs w:val="24"/>
-        </w:rPr>
-      </w:pPr>
-    </w:p>
-    <w:p>
-      <w:pPr>
-        <w:pStyle w:val="Body"/>
-        <w:rPr>
-          <w:rFonts w:ascii="Arial" w:hAnsi="Arial" w:cs="Arial"/>
-          <w:sz w:val="24"/>
-          <w:szCs w:val="24"/>
-        </w:rPr>
-      </w:pPr>
-    </w:p>
-    <w:p>
-      <w:pPr>
-        <w:pStyle w:val="Body"/>
-        <w:rPr>
-          <w:rFonts w:ascii="Arial" w:hAnsi="Arial" w:cs="Arial"/>
-          <w:sz w:val="24"/>
-          <w:szCs w:val="24"/>
-        </w:rPr>
-      </w:pPr>
-    </w:p>
-    <w:p>
-      <w:pPr>
-        <w:pStyle w:val="Body"/>
-        <w:rPr>
-          <w:rFonts w:ascii="Arial" w:hAnsi="Arial" w:cs="Arial"/>
-          <w:sz w:val="24"/>
-          <w:szCs w:val="24"/>
-        </w:rPr>
-      </w:pPr>
-    </w:p>
-    <w:p>
-      <w:pPr>
-        <w:pStyle w:val="Body"/>
-        <w:rPr>
-          <w:rFonts w:ascii="Arial" w:hAnsi="Arial" w:cs="Arial"/>
-          <w:sz w:val="24"/>
-          <w:szCs w:val="24"/>
-        </w:rPr>
-      </w:pPr>
-    </w:p>
-    <w:p>
-      <w:pPr>
-        <w:pStyle w:val="Body"/>
-        <w:rPr>
-          <w:rFonts w:ascii="Arial" w:hAnsi="Arial" w:cs="Arial"/>
-          <w:sz w:val="24"/>
-          <w:szCs w:val="24"/>
-        </w:rPr>
-      </w:pPr>
-    </w:p>
-    <w:p>
-      <w:pPr>
-        <w:pStyle w:val="Body"/>
-        <w:rPr>
-          <w:rFonts w:ascii="Arial" w:hAnsi="Arial" w:cs="Arial"/>
-          <w:sz w:val="24"/>
-          <w:szCs w:val="24"/>
-        </w:rPr>
-      </w:pPr>
-    </w:p>
-    <w:p>
-      <w:pPr>
-        <w:pStyle w:val="Body"/>
-        <w:rPr>
-          <w:rFonts w:ascii="Arial" w:hAnsi="Arial" w:cs="Arial"/>
-          <w:sz w:val="24"/>
-          <w:szCs w:val="24"/>
-        </w:rPr>
-      </w:pPr>
-    </w:p>
-    <w:p>
-      <w:pPr>
-        <w:pStyle w:val="Body"/>
-        <w:rPr>
-          <w:rFonts w:ascii="Arial" w:hAnsi="Arial" w:cs="Arial"/>
-          <w:sz w:val="24"/>
-          <w:szCs w:val="24"/>
-        </w:rPr>
-      </w:pPr>
-    </w:p>
-    <w:p>
-      <w:pPr>
-        <w:pStyle w:val="Body"/>
-        <w:rPr>
-          <w:rFonts w:ascii="Arial" w:hAnsi="Arial" w:cs="Arial"/>
-          <w:sz w:val="24"/>
-          <w:szCs w:val="24"/>
-        </w:rPr>
-      </w:pPr>
-    </w:p>
-    <w:p>
-      <w:pPr>
-        <w:pStyle w:val="Body"/>
-        <w:rPr>
-          <w:rFonts w:ascii="Arial" w:hAnsi="Arial" w:cs="Arial"/>
-          <w:sz w:val="24"/>
-          <w:szCs w:val="24"/>
-        </w:rPr>
-      </w:pPr>
-    </w:p>
-    <w:p>
-      <w:pPr>
-        <w:pStyle w:val="Body"/>
-        <w:rPr>
-          <w:rFonts w:ascii="Arial" w:hAnsi="Arial" w:cs="Arial"/>
-          <w:sz w:val="24"/>
-          <w:szCs w:val="24"/>
-        </w:rPr>
-      </w:pPr>
-    </w:p>
-    <w:p>
-      <w:pPr>
-        <w:pStyle w:val="Body"/>
-        <w:rPr>
-          <w:rFonts w:ascii="Arial" w:hAnsi="Arial" w:cs="Arial"/>
-          <w:sz w:val="24"/>
-          <w:szCs w:val="24"/>
-        </w:rPr>
-      </w:pPr>
-    </w:p>
-    <w:p>
-      <w:pPr>
-        <w:pStyle w:val="Body"/>
-        <w:rPr>
-          <w:rFonts w:ascii="Arial" w:hAnsi="Arial" w:cs="Arial"/>
-          <w:sz w:val="24"/>
-          <w:szCs w:val="24"/>
-        </w:rPr>
-      </w:pPr>
-    </w:p>
-    <w:p>
-      <w:pPr>
-        <w:pStyle w:val="Body"/>
-        <w:rPr>
-          <w:rFonts w:ascii="Arial" w:hAnsi="Arial" w:cs="Arial"/>
-          <w:sz w:val="24"/>
-          <w:szCs w:val="24"/>
-        </w:rPr>
-      </w:pPr>
-    </w:p>
-    <w:p>
-      <w:pPr>
-        <w:pStyle w:val="Body"/>
-        <w:rPr>
-          <w:rFonts w:ascii="Arial" w:hAnsi="Arial" w:cs="Arial"/>
-          <w:sz w:val="24"/>
-          <w:szCs w:val="24"/>
-        </w:rPr>
-      </w:pPr>
-    </w:p>
-    <w:p>
-      <w:pPr>
-        <w:pStyle w:val="Body"/>
-        <w:rPr>
-          <w:rFonts w:ascii="Arial" w:hAnsi="Arial" w:cs="Arial"/>
-          <w:sz w:val="24"/>
-          <w:szCs w:val="24"/>
-        </w:rPr>
-      </w:pPr>
-    </w:p>
-    <w:p>
-      <w:pPr>
-        <w:pStyle w:val="Body"/>
-        <w:rPr>
-          <w:rFonts w:ascii="Arial" w:hAnsi="Arial" w:cs="Arial"/>
-          <w:sz w:val="24"/>
-          <w:szCs w:val="24"/>
-        </w:rPr>
-      </w:pPr>
-    </w:p>
-    <w:p>
-      <w:pPr>
-        <w:pStyle w:val="Body"/>
-        <w:rPr>
-          <w:rFonts w:ascii="Arial" w:hAnsi="Arial" w:cs="Arial"/>
-          <w:sz w:val="24"/>
-          <w:szCs w:val="24"/>
-        </w:rPr>
-      </w:pPr>
-    </w:p>
-    <w:p>
-      <w:pPr>
-        <w:pStyle w:val="Body"/>
-        <w:rPr>
-          <w:rFonts w:ascii="Arial" w:hAnsi="Arial" w:cs="Arial"/>
-          <w:sz w:val="24"/>
-          <w:szCs w:val="24"/>
-        </w:rPr>
-      </w:pPr>
-    </w:p>
-    <w:p>
-      <w:pPr>
-        <w:pStyle w:val="Body"/>
-        <w:rPr>
-          <w:rFonts w:ascii="Arial" w:hAnsi="Arial" w:cs="Arial"/>
-          <w:sz w:val="24"/>
-          <w:szCs w:val="24"/>
-        </w:rPr>
-      </w:pPr>
-    </w:p>
-    <w:p>
-      <w:pPr>
-        <w:pStyle w:val="Body"/>
-        <w:rPr>
-          <w:rFonts w:ascii="Arial" w:hAnsi="Arial" w:cs="Arial"/>
-          <w:sz w:val="24"/>
-          <w:szCs w:val="24"/>
-        </w:rPr>
-      </w:pPr>
-    </w:p>
-    <w:p>
-      <w:pPr>
-        <w:pStyle w:val="Body"/>
-        <w:rPr>
-          <w:rFonts w:ascii="Arial" w:hAnsi="Arial" w:cs="Arial"/>
-          <w:sz w:val="24"/>
-          <w:szCs w:val="24"/>
-        </w:rPr>
-      </w:pPr>
-    </w:p>
-    <w:p>
-      <w:pPr>
-        <w:pStyle w:val="Body"/>
-        <w:rPr>
-          <w:rFonts w:ascii="Arial" w:hAnsi="Arial" w:cs="Arial"/>
-          <w:sz w:val="24"/>
-          <w:szCs w:val="24"/>
-        </w:rPr>
-      </w:pPr>
-    </w:p>
-    <w:p>
-      <w:pPr>
-        <w:pStyle w:val="Body"/>
-        <w:rPr>
-          <w:rFonts w:ascii="Arial" w:hAnsi="Arial" w:cs="Arial"/>
-          <w:sz w:val="24"/>
-          <w:szCs w:val="24"/>
-        </w:rPr>
-      </w:pPr>
-    </w:p>
-    <w:p>
-      <w:pPr>
-        <w:pStyle w:val="Body"/>
-        <w:rPr>
-          <w:rFonts w:ascii="Arial" w:hAnsi="Arial" w:cs="Arial"/>
-          <w:sz w:val="24"/>
-          <w:szCs w:val="24"/>
-        </w:rPr>
-      </w:pPr>
-    </w:p>
-    <w:p>
-      <w:pPr>
-        <w:pStyle w:val="Body"/>
-        <w:rPr>
-          <w:rFonts w:ascii="Arial" w:hAnsi="Arial" w:cs="Arial"/>
-          <w:sz w:val="24"/>
-          <w:szCs w:val="24"/>
-        </w:rPr>
-      </w:pPr>
-    </w:p>
-    <w:p>
-      <w:pPr>
-        <w:pStyle w:val="Body"/>
-        <w:rPr>
-          <w:rFonts w:ascii="Arial" w:hAnsi="Arial" w:cs="Arial"/>
-          <w:sz w:val="24"/>
-          <w:szCs w:val="24"/>
-        </w:rPr>
-      </w:pPr>
-    </w:p>
-    <w:p>
-      <w:pPr>
-        <w:pStyle w:val="Body"/>
-        <w:rPr>
-          <w:rFonts w:ascii="Arial" w:hAnsi="Arial" w:cs="Arial"/>
-          <w:sz w:val="24"/>
-          <w:szCs w:val="24"/>
-        </w:rPr>
-      </w:pPr>
-    </w:p>
-    <w:p>
-      <w:pPr>
-        <w:pStyle w:val="Body"/>
-        <w:rPr>
-          <w:rFonts w:ascii="Arial" w:hAnsi="Arial" w:cs="Arial"/>
-          <w:sz w:val="24"/>
-          <w:szCs w:val="24"/>
-        </w:rPr>
-      </w:pPr>
-    </w:p>
-    <w:p>
-      <w:pPr>
-        <w:pStyle w:val="Body"/>
-        <w:rPr>
-          <w:rFonts w:ascii="Arial" w:hAnsi="Arial" w:cs="Arial"/>
-          <w:sz w:val="24"/>
-          <w:szCs w:val="24"/>
-        </w:rPr>
-      </w:pPr>
-    </w:p>
-    <w:p>
-      <w:pPr>
-        <w:pStyle w:val="Body"/>
-        <w:rPr>
-          <w:rFonts w:ascii="Arial" w:hAnsi="Arial" w:cs="Arial"/>
-          <w:sz w:val="24"/>
-          <w:szCs w:val="24"/>
-        </w:rPr>
-      </w:pPr>
-    </w:p>
-    <w:p>
-      <w:pPr>
-        <w:pStyle w:val="Body"/>
-        <w:rPr>
-          <w:rFonts w:ascii="Arial" w:hAnsi="Arial" w:cs="Arial"/>
-          <w:sz w:val="24"/>
-          <w:szCs w:val="24"/>
-        </w:rPr>
-      </w:pPr>
-    </w:p>
-    <w:p>
-      <w:pPr>
-        <w:pStyle w:val="Body"/>
-        <w:rPr>
-          <w:rFonts w:ascii="Arial" w:hAnsi="Arial" w:cs="Arial"/>
-          <w:sz w:val="24"/>
-          <w:szCs w:val="24"/>
-        </w:rPr>
-      </w:pPr>
-    </w:p>
-    <w:p>
-      <w:pPr>
-        <w:pStyle w:val="Body"/>
-        <w:rPr>
-          <w:rFonts w:ascii="Arial" w:hAnsi="Arial" w:cs="Arial"/>
-          <w:sz w:val="24"/>
-          <w:szCs w:val="24"/>
-        </w:rPr>
-      </w:pPr>
-    </w:p>
-    <w:p>
-      <w:pPr>
-        <w:pStyle w:val="Body"/>
-        <w:rPr>
-          <w:rFonts w:ascii="Arial" w:hAnsi="Arial" w:cs="Arial"/>
-          <w:sz w:val="24"/>
-          <w:szCs w:val="24"/>
-        </w:rPr>
-      </w:pPr>
-    </w:p>
-    <w:p>
-      <w:pPr>
-        <w:pStyle w:val="Body"/>
-      </w:pPr>
-    </w:p>
-    <w:p>
+      <w:r>
+        <w:rPr>
+          <w:rFonts w:ascii="Arial" w:hAnsi="Arial" w:cs="Arial"/>
+          <w:noProof/>
+          <w:sz w:val="24"/>
+          <w:szCs w:val="24"/>
+        </w:rPr>
+        <w:lastRenderedPageBreak/>
+        <w:drawing>
+          <wp:anchor distT="0" distB="0" distL="114300" distR="114300" simplePos="0" relativeHeight="251660288" behindDoc="0" locked="0" layoutInCell="1" allowOverlap="1" wp14:anchorId="2A79B37F" wp14:editId="19E7E408">
+            <wp:simplePos x="0" y="0"/>
+            <wp:positionH relativeFrom="column">
+              <wp:posOffset>3141980</wp:posOffset>
+            </wp:positionH>
+            <wp:positionV relativeFrom="paragraph">
+              <wp:posOffset>4128770</wp:posOffset>
+            </wp:positionV>
+            <wp:extent cx="3060065" cy="3886835"/>
+            <wp:effectExtent l="0" t="0" r="6985" b="0"/>
+            <wp:wrapSquare wrapText="bothSides"/>
+            <wp:docPr id="4" name="Picture 4"/>
+            <wp:cNvGraphicFramePr>
+              <a:graphicFrameLocks xmlns:a="http://schemas.openxmlformats.org/drawingml/2006/main" noChangeAspect="1"/>
+            </wp:cNvGraphicFramePr>
+            <a:graphic xmlns:a="http://schemas.openxmlformats.org/drawingml/2006/main">
+              <a:graphicData uri="http://schemas.openxmlformats.org/drawingml/2006/picture">
+                <pic:pic xmlns:pic="http://schemas.openxmlformats.org/drawingml/2006/picture">
+                  <pic:nvPicPr>
+                    <pic:cNvPr id="0" name="JUnit2.png"/>
+                    <pic:cNvPicPr/>
+                  </pic:nvPicPr>
+                  <pic:blipFill>
+                    <a:blip r:embed="rId7">
+                      <a:extLst>
+                        <a:ext uri="{28A0092B-C50C-407E-A947-70E740481C1C}">
+                          <a14:useLocalDpi xmlns:a14="http://schemas.microsoft.com/office/drawing/2010/main" val="0"/>
+                        </a:ext>
+                      </a:extLst>
+                    </a:blip>
+                    <a:stretch>
+                      <a:fillRect/>
+                    </a:stretch>
+                  </pic:blipFill>
+                  <pic:spPr>
+                    <a:xfrm>
+                      <a:off x="0" y="0"/>
+                      <a:ext cx="3060065" cy="3886835"/>
+                    </a:xfrm>
+                    <a:prstGeom prst="rect">
+                      <a:avLst/>
+                    </a:prstGeom>
+                  </pic:spPr>
+                </pic:pic>
+              </a:graphicData>
+            </a:graphic>
+            <wp14:sizeRelH relativeFrom="page">
+              <wp14:pctWidth>0</wp14:pctWidth>
+            </wp14:sizeRelH>
+            <wp14:sizeRelV relativeFrom="page">
+              <wp14:pctHeight>0</wp14:pctHeight>
+            </wp14:sizeRelV>
+          </wp:anchor>
+        </w:drawing>
+      </w:r>
+      <w:r>
+        <w:rPr>
+          <w:rFonts w:ascii="Arial" w:hAnsi="Arial" w:cs="Arial"/>
+          <w:noProof/>
+          <w:sz w:val="24"/>
+          <w:szCs w:val="24"/>
+        </w:rPr>
+        <w:drawing>
+          <wp:anchor distT="0" distB="0" distL="114300" distR="114300" simplePos="0" relativeHeight="251659264" behindDoc="0" locked="0" layoutInCell="1" allowOverlap="1" wp14:anchorId="02095E78" wp14:editId="3C79DF56">
+            <wp:simplePos x="0" y="0"/>
+            <wp:positionH relativeFrom="column">
+              <wp:posOffset>-105410</wp:posOffset>
+            </wp:positionH>
+            <wp:positionV relativeFrom="paragraph">
+              <wp:posOffset>3615055</wp:posOffset>
+            </wp:positionV>
+            <wp:extent cx="4592955" cy="4667250"/>
+            <wp:effectExtent l="0" t="0" r="0" b="0"/>
+            <wp:wrapSquare wrapText="bothSides"/>
+            <wp:docPr id="3" name="Picture 3"/>
+            <wp:cNvGraphicFramePr>
+              <a:graphicFrameLocks xmlns:a="http://schemas.openxmlformats.org/drawingml/2006/main" noChangeAspect="1"/>
+            </wp:cNvGraphicFramePr>
+            <a:graphic xmlns:a="http://schemas.openxmlformats.org/drawingml/2006/main">
+              <a:graphicData uri="http://schemas.openxmlformats.org/drawingml/2006/picture">
+                <pic:pic xmlns:pic="http://schemas.openxmlformats.org/drawingml/2006/picture">
+                  <pic:nvPicPr>
+                    <pic:cNvPr id="0" name="JUnit.png"/>
+                    <pic:cNvPicPr/>
+                  </pic:nvPicPr>
+                  <pic:blipFill>
+                    <a:blip r:embed="rId8">
+                      <a:extLst>
+                        <a:ext uri="{28A0092B-C50C-407E-A947-70E740481C1C}">
+                          <a14:useLocalDpi xmlns:a14="http://schemas.microsoft.com/office/drawing/2010/main" val="0"/>
+                        </a:ext>
+                      </a:extLst>
+                    </a:blip>
+                    <a:stretch>
+                      <a:fillRect/>
+                    </a:stretch>
+                  </pic:blipFill>
+                  <pic:spPr>
+                    <a:xfrm>
+                      <a:off x="0" y="0"/>
+                      <a:ext cx="4592955" cy="4667250"/>
+                    </a:xfrm>
+                    <a:prstGeom prst="rect">
+                      <a:avLst/>
+                    </a:prstGeom>
+                  </pic:spPr>
+                </pic:pic>
+              </a:graphicData>
+            </a:graphic>
+            <wp14:sizeRelH relativeFrom="page">
+              <wp14:pctWidth>0</wp14:pctWidth>
+            </wp14:sizeRelH>
+            <wp14:sizeRelV relativeFrom="page">
+              <wp14:pctHeight>0</wp14:pctHeight>
+            </wp14:sizeRelV>
+          </wp:anchor>
+        </w:drawing>
+      </w:r>
+      <w:r>
+        <w:rPr>
+          <w:rFonts w:ascii="Arial" w:hAnsi="Arial" w:cs="Arial"/>
+          <w:noProof/>
+          <w:sz w:val="24"/>
+          <w:szCs w:val="24"/>
+        </w:rPr>
+        <w:drawing>
+          <wp:anchor distT="0" distB="0" distL="114300" distR="114300" simplePos="0" relativeHeight="251658240" behindDoc="0" locked="0" layoutInCell="1" allowOverlap="1" wp14:anchorId="11F55A3E" wp14:editId="0C93BB2B">
+            <wp:simplePos x="0" y="0"/>
+            <wp:positionH relativeFrom="page">
+              <wp:align>center</wp:align>
+            </wp:positionH>
+            <wp:positionV relativeFrom="paragraph">
+              <wp:posOffset>-354330</wp:posOffset>
+            </wp:positionV>
+            <wp:extent cx="6126480" cy="3968496"/>
+            <wp:effectExtent l="0" t="0" r="7620" b="0"/>
+            <wp:wrapSquare wrapText="bothSides"/>
+            <wp:docPr id="1" name="Picture 1"/>
+            <wp:cNvGraphicFramePr>
+              <a:graphicFrameLocks xmlns:a="http://schemas.openxmlformats.org/drawingml/2006/main" noChangeAspect="1"/>
+            </wp:cNvGraphicFramePr>
+            <a:graphic xmlns:a="http://schemas.openxmlformats.org/drawingml/2006/main">
+              <a:graphicData uri="http://schemas.openxmlformats.org/drawingml/2006/picture">
+                <pic:pic xmlns:pic="http://schemas.openxmlformats.org/drawingml/2006/picture">
+                  <pic:nvPicPr>
+                    <pic:cNvPr id="0" name="Coverage.png"/>
+                    <pic:cNvPicPr/>
+                  </pic:nvPicPr>
+                  <pic:blipFill>
+                    <a:blip r:embed="rId9">
+                      <a:extLst>
+                        <a:ext uri="{28A0092B-C50C-407E-A947-70E740481C1C}">
+                          <a14:useLocalDpi xmlns:a14="http://schemas.microsoft.com/office/drawing/2010/main" val="0"/>
+                        </a:ext>
+                      </a:extLst>
+                    </a:blip>
+                    <a:stretch>
+                      <a:fillRect/>
+                    </a:stretch>
+                  </pic:blipFill>
+                  <pic:spPr>
+                    <a:xfrm>
+                      <a:off x="0" y="0"/>
+                      <a:ext cx="6126480" cy="3968496"/>
+                    </a:xfrm>
+                    <a:prstGeom prst="rect">
+                      <a:avLst/>
+                    </a:prstGeom>
+                  </pic:spPr>
+                </pic:pic>
+              </a:graphicData>
+            </a:graphic>
+            <wp14:sizeRelH relativeFrom="page">
+              <wp14:pctWidth>0</wp14:pctWidth>
+            </wp14:sizeRelH>
+            <wp14:sizeRelV relativeFrom="page">
+              <wp14:pctHeight>0</wp14:pctHeight>
+            </wp14:sizeRelV>
+          </wp:anchor>
+        </w:drawing>
+      </w:r>
+    </w:p>
+    <w:p>
+      <w:pPr>
+        <w:pStyle w:val="Body"/>
+        <w:rPr>
+          <w:rFonts w:ascii="Arial" w:hAnsi="Arial" w:cs="Arial"/>
+          <w:sz w:val="24"/>
+          <w:szCs w:val="24"/>
+        </w:rPr>
+      </w:pPr>
+    </w:p>
+    <w:p>
+      <w:pPr>
+        <w:pStyle w:val="Body"/>
+        <w:rPr>
+          <w:rFonts w:ascii="Arial" w:hAnsi="Arial" w:cs="Arial"/>
+          <w:sz w:val="24"/>
+          <w:szCs w:val="24"/>
+        </w:rPr>
+      </w:pPr>
       <w:bookmarkStart w:id="0" w:name="_GoBack"/>
       <w:bookmarkEnd w:id="0"/>
     </w:p>
+    <w:p>
+      <w:pPr>
+        <w:pStyle w:val="Body"/>
+        <w:rPr>
+          <w:rFonts w:ascii="Arial" w:hAnsi="Arial" w:cs="Arial"/>
+          <w:sz w:val="24"/>
+          <w:szCs w:val="24"/>
+        </w:rPr>
+      </w:pPr>
+    </w:p>
+    <w:p>
+      <w:pPr>
+        <w:pStyle w:val="Body"/>
+        <w:rPr>
+          <w:rFonts w:ascii="Arial" w:hAnsi="Arial" w:cs="Arial"/>
+          <w:sz w:val="24"/>
+          <w:szCs w:val="24"/>
+        </w:rPr>
+      </w:pPr>
+    </w:p>
+    <w:p>
+      <w:pPr>
+        <w:pStyle w:val="Body"/>
+        <w:rPr>
+          <w:rFonts w:ascii="Arial" w:hAnsi="Arial" w:cs="Arial"/>
+          <w:sz w:val="24"/>
+          <w:szCs w:val="24"/>
+        </w:rPr>
+      </w:pPr>
+    </w:p>
+    <w:p>
+      <w:pPr>
+        <w:pStyle w:val="Body"/>
+        <w:rPr>
+          <w:rFonts w:ascii="Arial" w:hAnsi="Arial" w:cs="Arial"/>
+          <w:sz w:val="24"/>
+          <w:szCs w:val="24"/>
+        </w:rPr>
+      </w:pPr>
+    </w:p>
+    <w:p>
+      <w:pPr>
+        <w:pStyle w:val="Body"/>
+        <w:rPr>
+          <w:rFonts w:ascii="Arial" w:hAnsi="Arial" w:cs="Arial"/>
+          <w:sz w:val="24"/>
+          <w:szCs w:val="24"/>
+        </w:rPr>
+      </w:pPr>
+    </w:p>
+    <w:p>
+      <w:pPr>
+        <w:pStyle w:val="Body"/>
+        <w:rPr>
+          <w:rFonts w:ascii="Arial" w:hAnsi="Arial" w:cs="Arial"/>
+          <w:sz w:val="24"/>
+          <w:szCs w:val="24"/>
+        </w:rPr>
+      </w:pPr>
+    </w:p>
+    <w:p>
+      <w:pPr>
+        <w:pStyle w:val="Body"/>
+        <w:rPr>
+          <w:rFonts w:ascii="Arial" w:hAnsi="Arial" w:cs="Arial"/>
+          <w:sz w:val="24"/>
+          <w:szCs w:val="24"/>
+        </w:rPr>
+      </w:pPr>
+    </w:p>
+    <w:p>
+      <w:pPr>
+        <w:pStyle w:val="Body"/>
+        <w:rPr>
+          <w:rFonts w:ascii="Arial" w:hAnsi="Arial" w:cs="Arial"/>
+          <w:sz w:val="24"/>
+          <w:szCs w:val="24"/>
+        </w:rPr>
+      </w:pPr>
+    </w:p>
+    <w:p>
+      <w:pPr>
+        <w:pStyle w:val="Body"/>
+        <w:rPr>
+          <w:rFonts w:ascii="Arial" w:hAnsi="Arial" w:cs="Arial"/>
+          <w:sz w:val="24"/>
+          <w:szCs w:val="24"/>
+        </w:rPr>
+      </w:pPr>
+    </w:p>
+    <w:p>
+      <w:pPr>
+        <w:pStyle w:val="Body"/>
+        <w:rPr>
+          <w:rFonts w:ascii="Arial" w:hAnsi="Arial" w:cs="Arial"/>
+          <w:sz w:val="24"/>
+          <w:szCs w:val="24"/>
+        </w:rPr>
+      </w:pPr>
+    </w:p>
+    <w:p>
+      <w:pPr>
+        <w:pStyle w:val="Body"/>
+        <w:rPr>
+          <w:rFonts w:ascii="Arial" w:hAnsi="Arial" w:cs="Arial"/>
+          <w:sz w:val="24"/>
+          <w:szCs w:val="24"/>
+        </w:rPr>
+      </w:pPr>
+    </w:p>
+    <w:p>
+      <w:pPr>
+        <w:pStyle w:val="Body"/>
+        <w:rPr>
+          <w:rFonts w:ascii="Arial" w:hAnsi="Arial" w:cs="Arial"/>
+          <w:sz w:val="24"/>
+          <w:szCs w:val="24"/>
+        </w:rPr>
+      </w:pPr>
+    </w:p>
+    <w:p>
+      <w:pPr>
+        <w:pStyle w:val="Body"/>
+        <w:rPr>
+          <w:rFonts w:ascii="Arial" w:hAnsi="Arial" w:cs="Arial"/>
+          <w:sz w:val="24"/>
+          <w:szCs w:val="24"/>
+        </w:rPr>
+      </w:pPr>
+    </w:p>
+    <w:p>
+      <w:pPr>
+        <w:pStyle w:val="Body"/>
+        <w:rPr>
+          <w:rFonts w:ascii="Arial" w:hAnsi="Arial" w:cs="Arial"/>
+          <w:sz w:val="24"/>
+          <w:szCs w:val="24"/>
+        </w:rPr>
+      </w:pPr>
+    </w:p>
+    <w:p>
+      <w:pPr>
+        <w:pStyle w:val="Body"/>
+        <w:rPr>
+          <w:rFonts w:ascii="Arial" w:hAnsi="Arial" w:cs="Arial"/>
+          <w:sz w:val="24"/>
+          <w:szCs w:val="24"/>
+        </w:rPr>
+      </w:pPr>
+    </w:p>
+    <w:p>
+      <w:pPr>
+        <w:pStyle w:val="Body"/>
+        <w:rPr>
+          <w:rFonts w:ascii="Arial" w:hAnsi="Arial" w:cs="Arial"/>
+          <w:sz w:val="24"/>
+          <w:szCs w:val="24"/>
+        </w:rPr>
+      </w:pPr>
+    </w:p>
+    <w:p>
+      <w:pPr>
+        <w:pStyle w:val="Body"/>
+        <w:rPr>
+          <w:rFonts w:ascii="Arial" w:hAnsi="Arial" w:cs="Arial"/>
+          <w:sz w:val="24"/>
+          <w:szCs w:val="24"/>
+        </w:rPr>
+      </w:pPr>
+    </w:p>
+    <w:p>
+      <w:pPr>
+        <w:pStyle w:val="Body"/>
+        <w:rPr>
+          <w:rFonts w:ascii="Arial" w:hAnsi="Arial" w:cs="Arial"/>
+          <w:sz w:val="24"/>
+          <w:szCs w:val="24"/>
+        </w:rPr>
+      </w:pPr>
+    </w:p>
+    <w:p>
+      <w:pPr>
+        <w:pStyle w:val="Body"/>
+        <w:rPr>
+          <w:rFonts w:ascii="Arial" w:hAnsi="Arial" w:cs="Arial"/>
+          <w:sz w:val="24"/>
+          <w:szCs w:val="24"/>
+        </w:rPr>
+      </w:pPr>
+    </w:p>
+    <w:p>
+      <w:pPr>
+        <w:pStyle w:val="Body"/>
+        <w:rPr>
+          <w:rFonts w:ascii="Arial" w:hAnsi="Arial" w:cs="Arial"/>
+          <w:sz w:val="24"/>
+          <w:szCs w:val="24"/>
+        </w:rPr>
+      </w:pPr>
+    </w:p>
+    <w:p>
+      <w:pPr>
+        <w:pStyle w:val="Body"/>
+        <w:rPr>
+          <w:rFonts w:ascii="Arial" w:hAnsi="Arial" w:cs="Arial"/>
+          <w:sz w:val="24"/>
+          <w:szCs w:val="24"/>
+        </w:rPr>
+      </w:pPr>
+    </w:p>
+    <w:p>
+      <w:pPr>
+        <w:pStyle w:val="Body"/>
+        <w:rPr>
+          <w:rFonts w:ascii="Arial" w:hAnsi="Arial" w:cs="Arial"/>
+          <w:sz w:val="24"/>
+          <w:szCs w:val="24"/>
+        </w:rPr>
+      </w:pPr>
+    </w:p>
+    <w:p>
+      <w:pPr>
+        <w:pStyle w:val="Body"/>
+        <w:rPr>
+          <w:rFonts w:ascii="Arial" w:hAnsi="Arial" w:cs="Arial"/>
+          <w:sz w:val="24"/>
+          <w:szCs w:val="24"/>
+        </w:rPr>
+      </w:pPr>
+    </w:p>
+    <w:p>
+      <w:pPr>
+        <w:pStyle w:val="Body"/>
+        <w:rPr>
+          <w:rFonts w:ascii="Arial" w:hAnsi="Arial" w:cs="Arial"/>
+          <w:sz w:val="24"/>
+          <w:szCs w:val="24"/>
+        </w:rPr>
+      </w:pPr>
+    </w:p>
+    <w:p>
+      <w:pPr>
+        <w:pStyle w:val="Body"/>
+        <w:rPr>
+          <w:rFonts w:ascii="Arial" w:hAnsi="Arial" w:cs="Arial"/>
+          <w:sz w:val="24"/>
+          <w:szCs w:val="24"/>
+        </w:rPr>
+      </w:pPr>
+    </w:p>
+    <w:p>
+      <w:pPr>
+        <w:pStyle w:val="Body"/>
+        <w:rPr>
+          <w:rFonts w:ascii="Arial" w:hAnsi="Arial" w:cs="Arial"/>
+          <w:sz w:val="24"/>
+          <w:szCs w:val="24"/>
+        </w:rPr>
+      </w:pPr>
+    </w:p>
+    <w:p>
+      <w:pPr>
+        <w:pStyle w:val="Body"/>
+        <w:rPr>
+          <w:rFonts w:ascii="Arial" w:hAnsi="Arial" w:cs="Arial"/>
+          <w:sz w:val="24"/>
+          <w:szCs w:val="24"/>
+        </w:rPr>
+      </w:pPr>
+    </w:p>
+    <w:p>
+      <w:pPr>
+        <w:pStyle w:val="Body"/>
+        <w:rPr>
+          <w:rFonts w:ascii="Arial" w:hAnsi="Arial" w:cs="Arial"/>
+          <w:sz w:val="24"/>
+          <w:szCs w:val="24"/>
+        </w:rPr>
+      </w:pPr>
+    </w:p>
+    <w:p>
+      <w:pPr>
+        <w:pStyle w:val="Body"/>
+        <w:rPr>
+          <w:rFonts w:ascii="Arial" w:hAnsi="Arial" w:cs="Arial"/>
+          <w:sz w:val="24"/>
+          <w:szCs w:val="24"/>
+        </w:rPr>
+      </w:pPr>
+    </w:p>
+    <w:p>
+      <w:pPr>
+        <w:pStyle w:val="Body"/>
+        <w:rPr>
+          <w:rFonts w:ascii="Arial" w:hAnsi="Arial" w:cs="Arial"/>
+          <w:sz w:val="24"/>
+          <w:szCs w:val="24"/>
+        </w:rPr>
+      </w:pPr>
+    </w:p>
+    <w:p>
+      <w:pPr>
+        <w:pStyle w:val="Body"/>
+        <w:rPr>
+          <w:rFonts w:ascii="Arial" w:hAnsi="Arial" w:cs="Arial"/>
+          <w:sz w:val="24"/>
+          <w:szCs w:val="24"/>
+        </w:rPr>
+      </w:pPr>
+    </w:p>
+    <w:p>
+      <w:pPr>
+        <w:pStyle w:val="Body"/>
+        <w:rPr>
+          <w:rFonts w:ascii="Arial" w:hAnsi="Arial" w:cs="Arial"/>
+          <w:sz w:val="24"/>
+          <w:szCs w:val="24"/>
+        </w:rPr>
+      </w:pPr>
+    </w:p>
+    <w:p>
+      <w:pPr>
+        <w:pStyle w:val="Body"/>
+        <w:rPr>
+          <w:rFonts w:ascii="Arial" w:hAnsi="Arial" w:cs="Arial"/>
+          <w:sz w:val="24"/>
+          <w:szCs w:val="24"/>
+        </w:rPr>
+      </w:pPr>
+    </w:p>
+    <w:p>
+      <w:pPr>
+        <w:pStyle w:val="Body"/>
+        <w:rPr>
+          <w:rFonts w:ascii="Arial" w:hAnsi="Arial" w:cs="Arial"/>
+          <w:sz w:val="24"/>
+          <w:szCs w:val="24"/>
+        </w:rPr>
+      </w:pPr>
+    </w:p>
+    <w:p>
+      <w:pPr>
+        <w:pStyle w:val="Body"/>
+        <w:rPr>
+          <w:rFonts w:ascii="Arial" w:hAnsi="Arial" w:cs="Arial"/>
+          <w:sz w:val="24"/>
+          <w:szCs w:val="24"/>
+        </w:rPr>
+      </w:pPr>
+    </w:p>
+    <w:p>
+      <w:pPr>
+        <w:pStyle w:val="Body"/>
+        <w:rPr>
+          <w:rFonts w:ascii="Arial" w:hAnsi="Arial" w:cs="Arial"/>
+          <w:sz w:val="24"/>
+          <w:szCs w:val="24"/>
+        </w:rPr>
+      </w:pPr>
+    </w:p>
+    <w:p>
+      <w:pPr>
+        <w:pStyle w:val="Body"/>
+        <w:rPr>
+          <w:rFonts w:ascii="Arial" w:hAnsi="Arial" w:cs="Arial"/>
+          <w:sz w:val="24"/>
+          <w:szCs w:val="24"/>
+        </w:rPr>
+      </w:pPr>
+    </w:p>
+    <w:p>
+      <w:pPr>
+        <w:pStyle w:val="Body"/>
+        <w:rPr>
+          <w:rFonts w:ascii="Arial" w:hAnsi="Arial" w:cs="Arial"/>
+          <w:sz w:val="24"/>
+          <w:szCs w:val="24"/>
+        </w:rPr>
+      </w:pPr>
+    </w:p>
+    <w:p>
+      <w:pPr>
+        <w:pStyle w:val="Body"/>
+        <w:rPr>
+          <w:rFonts w:ascii="Arial" w:hAnsi="Arial" w:cs="Arial"/>
+          <w:sz w:val="24"/>
+          <w:szCs w:val="24"/>
+        </w:rPr>
+      </w:pPr>
+    </w:p>
+    <w:p>
+      <w:pPr>
+        <w:pStyle w:val="Body"/>
+        <w:rPr>
+          <w:rFonts w:ascii="Arial" w:hAnsi="Arial" w:cs="Arial"/>
+          <w:sz w:val="24"/>
+          <w:szCs w:val="24"/>
+        </w:rPr>
+      </w:pPr>
+    </w:p>
+    <w:p>
+      <w:pPr>
+        <w:pStyle w:val="Body"/>
+        <w:rPr>
+          <w:rFonts w:ascii="Arial" w:hAnsi="Arial" w:cs="Arial"/>
+          <w:sz w:val="24"/>
+          <w:szCs w:val="24"/>
+        </w:rPr>
+      </w:pPr>
+    </w:p>
+    <w:p>
+      <w:pPr>
+        <w:pStyle w:val="Body"/>
+        <w:rPr>
+          <w:rFonts w:ascii="Arial" w:hAnsi="Arial" w:cs="Arial"/>
+          <w:sz w:val="24"/>
+          <w:szCs w:val="24"/>
+        </w:rPr>
+      </w:pPr>
+    </w:p>
+    <w:p>
+      <w:pPr>
+        <w:pStyle w:val="Body"/>
+        <w:rPr>
+          <w:rFonts w:ascii="Arial" w:hAnsi="Arial" w:cs="Arial"/>
+          <w:sz w:val="24"/>
+          <w:szCs w:val="24"/>
+        </w:rPr>
+      </w:pPr>
+    </w:p>
+    <w:p>
+      <w:pPr>
+        <w:pStyle w:val="Body"/>
+        <w:rPr>
+          <w:rFonts w:ascii="Arial" w:hAnsi="Arial" w:cs="Arial"/>
+          <w:sz w:val="24"/>
+          <w:szCs w:val="24"/>
+        </w:rPr>
+      </w:pPr>
+    </w:p>
+    <w:p>
+      <w:pPr>
+        <w:pStyle w:val="Body"/>
+        <w:rPr>
+          <w:rFonts w:ascii="Arial" w:hAnsi="Arial" w:cs="Arial"/>
+          <w:sz w:val="24"/>
+          <w:szCs w:val="24"/>
+        </w:rPr>
+      </w:pPr>
+    </w:p>
+    <w:p>
+      <w:pPr>
+        <w:pStyle w:val="Body"/>
+        <w:rPr>
+          <w:rFonts w:ascii="Arial" w:hAnsi="Arial" w:cs="Arial"/>
+          <w:sz w:val="24"/>
+          <w:szCs w:val="24"/>
+        </w:rPr>
+      </w:pPr>
+    </w:p>
+    <w:p>
+      <w:pPr>
+        <w:pStyle w:val="Body"/>
+        <w:rPr>
+          <w:rFonts w:ascii="Arial" w:hAnsi="Arial" w:cs="Arial"/>
+          <w:sz w:val="24"/>
+          <w:szCs w:val="24"/>
+        </w:rPr>
+      </w:pPr>
+    </w:p>
+    <w:p>
+      <w:pPr>
+        <w:pStyle w:val="Body"/>
+        <w:rPr>
+          <w:rFonts w:ascii="Arial" w:hAnsi="Arial" w:cs="Arial"/>
+          <w:sz w:val="24"/>
+          <w:szCs w:val="24"/>
+        </w:rPr>
+      </w:pPr>
+    </w:p>
+    <w:p>
+      <w:pPr>
+        <w:pStyle w:val="Body"/>
+        <w:rPr>
+          <w:rFonts w:ascii="Arial" w:hAnsi="Arial" w:cs="Arial"/>
+          <w:sz w:val="24"/>
+          <w:szCs w:val="24"/>
+        </w:rPr>
+      </w:pPr>
+    </w:p>
+    <w:p>
+      <w:pPr>
+        <w:pStyle w:val="Body"/>
+        <w:rPr>
+          <w:rFonts w:ascii="Arial" w:hAnsi="Arial" w:cs="Arial"/>
+          <w:sz w:val="24"/>
+          <w:szCs w:val="24"/>
+        </w:rPr>
+      </w:pPr>
+    </w:p>
+    <w:p>
+      <w:pPr>
+        <w:pStyle w:val="Body"/>
+        <w:rPr>
+          <w:rFonts w:ascii="Arial" w:hAnsi="Arial" w:cs="Arial"/>
+          <w:sz w:val="24"/>
+          <w:szCs w:val="24"/>
+        </w:rPr>
+      </w:pPr>
+    </w:p>
+    <w:p>
+      <w:pPr>
+        <w:pStyle w:val="Body"/>
+        <w:rPr>
+          <w:rFonts w:ascii="Arial" w:hAnsi="Arial" w:cs="Arial"/>
+          <w:sz w:val="24"/>
+          <w:szCs w:val="24"/>
+        </w:rPr>
+      </w:pPr>
+    </w:p>
+    <w:p>
+      <w:pPr>
+        <w:pStyle w:val="Body"/>
+        <w:rPr>
+          <w:rFonts w:ascii="Arial" w:hAnsi="Arial" w:cs="Arial"/>
+          <w:sz w:val="24"/>
+          <w:szCs w:val="24"/>
+        </w:rPr>
+      </w:pPr>
+    </w:p>
+    <w:p>
+      <w:pPr>
+        <w:pStyle w:val="Body"/>
+        <w:rPr>
+          <w:rFonts w:ascii="Arial" w:hAnsi="Arial" w:cs="Arial"/>
+          <w:sz w:val="24"/>
+          <w:szCs w:val="24"/>
+        </w:rPr>
+      </w:pPr>
+    </w:p>
+    <w:p>
+      <w:pPr>
+        <w:pStyle w:val="Body"/>
+        <w:rPr>
+          <w:rFonts w:ascii="Arial" w:hAnsi="Arial" w:cs="Arial"/>
+          <w:sz w:val="24"/>
+          <w:szCs w:val="24"/>
+        </w:rPr>
+      </w:pPr>
+    </w:p>
+    <w:p>
+      <w:pPr>
+        <w:pStyle w:val="Body"/>
+        <w:rPr>
+          <w:rFonts w:ascii="Arial" w:hAnsi="Arial" w:cs="Arial"/>
+          <w:sz w:val="24"/>
+          <w:szCs w:val="24"/>
+        </w:rPr>
+      </w:pPr>
+    </w:p>
+    <w:p>
+      <w:pPr>
+        <w:pStyle w:val="Body"/>
+        <w:rPr>
+          <w:rFonts w:ascii="Arial" w:hAnsi="Arial" w:cs="Arial"/>
+          <w:sz w:val="24"/>
+          <w:szCs w:val="24"/>
+        </w:rPr>
+      </w:pPr>
+    </w:p>
+    <w:p>
+      <w:pPr>
+        <w:pStyle w:val="Body"/>
+        <w:rPr>
+          <w:rFonts w:ascii="Arial" w:hAnsi="Arial" w:cs="Arial"/>
+          <w:sz w:val="24"/>
+          <w:szCs w:val="24"/>
+        </w:rPr>
+      </w:pPr>
+    </w:p>
+    <w:p>
+      <w:pPr>
+        <w:pStyle w:val="Body"/>
+        <w:rPr>
+          <w:rFonts w:ascii="Arial" w:hAnsi="Arial" w:cs="Arial"/>
+          <w:sz w:val="24"/>
+          <w:szCs w:val="24"/>
+        </w:rPr>
+      </w:pPr>
+    </w:p>
+    <w:p>
+      <w:pPr>
+        <w:pStyle w:val="Body"/>
+        <w:rPr>
+          <w:rFonts w:ascii="Arial" w:hAnsi="Arial" w:cs="Arial"/>
+          <w:sz w:val="24"/>
+          <w:szCs w:val="24"/>
+        </w:rPr>
+      </w:pPr>
+    </w:p>
+    <w:p>
+      <w:pPr>
+        <w:pStyle w:val="Body"/>
+        <w:rPr>
+          <w:rFonts w:ascii="Arial" w:hAnsi="Arial" w:cs="Arial"/>
+          <w:sz w:val="24"/>
+          <w:szCs w:val="24"/>
+        </w:rPr>
+      </w:pPr>
+    </w:p>
+    <w:p>
+      <w:pPr>
+        <w:pStyle w:val="Body"/>
+        <w:rPr>
+          <w:rFonts w:ascii="Arial" w:hAnsi="Arial" w:cs="Arial"/>
+          <w:sz w:val="24"/>
+          <w:szCs w:val="24"/>
+        </w:rPr>
+      </w:pPr>
+    </w:p>
+    <w:p>
+      <w:pPr>
+        <w:pStyle w:val="Body"/>
+        <w:rPr>
+          <w:rFonts w:ascii="Arial" w:hAnsi="Arial" w:cs="Arial"/>
+          <w:sz w:val="24"/>
+          <w:szCs w:val="24"/>
+        </w:rPr>
+      </w:pPr>
+    </w:p>
+    <w:p>
+      <w:pPr>
+        <w:pStyle w:val="Body"/>
+        <w:rPr>
+          <w:rFonts w:ascii="Arial" w:hAnsi="Arial" w:cs="Arial"/>
+          <w:sz w:val="24"/>
+          <w:szCs w:val="24"/>
+        </w:rPr>
+      </w:pPr>
+    </w:p>
+    <w:p>
+      <w:pPr>
+        <w:pStyle w:val="Body"/>
+        <w:rPr>
+          <w:rFonts w:ascii="Arial" w:hAnsi="Arial" w:cs="Arial"/>
+          <w:sz w:val="24"/>
+          <w:szCs w:val="24"/>
+        </w:rPr>
+      </w:pPr>
+    </w:p>
+    <w:p>
+      <w:pPr>
+        <w:pStyle w:val="Body"/>
+        <w:rPr>
+          <w:rFonts w:ascii="Arial" w:hAnsi="Arial" w:cs="Arial"/>
+          <w:sz w:val="24"/>
+          <w:szCs w:val="24"/>
+        </w:rPr>
+      </w:pPr>
+    </w:p>
+    <w:p>
+      <w:pPr>
+        <w:pStyle w:val="Body"/>
+        <w:rPr>
+          <w:rFonts w:ascii="Arial" w:hAnsi="Arial" w:cs="Arial"/>
+          <w:sz w:val="24"/>
+          <w:szCs w:val="24"/>
+        </w:rPr>
+      </w:pPr>
+    </w:p>
+    <w:p>
+      <w:pPr>
+        <w:pStyle w:val="Body"/>
+        <w:rPr>
+          <w:rFonts w:ascii="Arial" w:hAnsi="Arial" w:cs="Arial"/>
+          <w:sz w:val="24"/>
+          <w:szCs w:val="24"/>
+        </w:rPr>
+      </w:pPr>
+    </w:p>
+    <w:p>
+      <w:pPr>
+        <w:pStyle w:val="Body"/>
+        <w:rPr>
+          <w:rFonts w:ascii="Arial" w:hAnsi="Arial" w:cs="Arial"/>
+          <w:sz w:val="24"/>
+          <w:szCs w:val="24"/>
+        </w:rPr>
+      </w:pPr>
+    </w:p>
+    <w:p>
+      <w:pPr>
+        <w:pStyle w:val="Body"/>
+        <w:rPr>
+          <w:rFonts w:ascii="Arial" w:hAnsi="Arial" w:cs="Arial"/>
+          <w:sz w:val="24"/>
+          <w:szCs w:val="24"/>
+        </w:rPr>
+      </w:pPr>
+    </w:p>
+    <w:p>
+      <w:pPr>
+        <w:pStyle w:val="Body"/>
+        <w:rPr>
+          <w:rFonts w:ascii="Arial" w:hAnsi="Arial" w:cs="Arial"/>
+          <w:sz w:val="24"/>
+          <w:szCs w:val="24"/>
+        </w:rPr>
+      </w:pPr>
+    </w:p>
+    <w:p>
+      <w:pPr>
+        <w:pStyle w:val="Body"/>
+        <w:rPr>
+          <w:rFonts w:ascii="Arial" w:hAnsi="Arial" w:cs="Arial"/>
+          <w:sz w:val="24"/>
+          <w:szCs w:val="24"/>
+        </w:rPr>
+      </w:pPr>
+    </w:p>
+    <w:p>
+      <w:pPr>
+        <w:pStyle w:val="Body"/>
+        <w:rPr>
+          <w:rFonts w:ascii="Arial" w:hAnsi="Arial" w:cs="Arial"/>
+          <w:sz w:val="24"/>
+          <w:szCs w:val="24"/>
+        </w:rPr>
+      </w:pPr>
+    </w:p>
+    <w:p>
+      <w:pPr>
+        <w:pStyle w:val="Body"/>
+        <w:rPr>
+          <w:rFonts w:ascii="Arial" w:hAnsi="Arial" w:cs="Arial"/>
+          <w:sz w:val="24"/>
+          <w:szCs w:val="24"/>
+        </w:rPr>
+      </w:pPr>
+    </w:p>
+    <w:p>
+      <w:pPr>
+        <w:pStyle w:val="Body"/>
+        <w:rPr>
+          <w:rFonts w:ascii="Arial" w:hAnsi="Arial" w:cs="Arial"/>
+          <w:sz w:val="24"/>
+          <w:szCs w:val="24"/>
+        </w:rPr>
+      </w:pPr>
+    </w:p>
+    <w:p>
+      <w:pPr>
+        <w:pStyle w:val="Body"/>
+        <w:rPr>
+          <w:rFonts w:ascii="Arial" w:hAnsi="Arial" w:cs="Arial"/>
+          <w:sz w:val="24"/>
+          <w:szCs w:val="24"/>
+        </w:rPr>
+      </w:pPr>
+    </w:p>
+    <w:p>
+      <w:pPr>
+        <w:pStyle w:val="Body"/>
+        <w:rPr>
+          <w:rFonts w:ascii="Arial" w:hAnsi="Arial" w:cs="Arial"/>
+          <w:sz w:val="24"/>
+          <w:szCs w:val="24"/>
+        </w:rPr>
+      </w:pPr>
+    </w:p>
+    <w:p>
+      <w:pPr>
+        <w:pStyle w:val="Body"/>
+      </w:pPr>
+    </w:p>
+    <w:p/>
     <w:sectPr>
-      <w:headerReference w:type="default" r:id="rId7"/>
-      <w:footerReference w:type="default" r:id="rId8"/>
+      <w:headerReference w:type="default" r:id="rId10"/>
+      <w:footerReference w:type="default" r:id="rId11"/>
       <w:pgSz w:w="12240" w:h="15840"/>
       <w:pgMar w:top="1440" w:right="1440" w:bottom="1440" w:left="1440" w:header="720" w:footer="864" w:gutter="0"/>
       <w:cols w:space="720"/>
@@ -2204,6 +2233,33 @@
       <w:szCs w:val="22"/>
     </w:rPr>
   </w:style>
+  <w:style w:type="paragraph" w:styleId="BalloonText">
+    <w:name w:val="Balloon Text"/>
+    <w:basedOn w:val="Normal"/>
+    <w:link w:val="BalloonTextChar"/>
+    <w:uiPriority w:val="99"/>
+    <w:semiHidden/>
+    <w:unhideWhenUsed/>
+    <w:rsid w:val="0056786F"/>
+    <w:rPr>
+      <w:rFonts w:ascii="Tahoma" w:hAnsi="Tahoma" w:cs="Tahoma"/>
+      <w:sz w:val="16"/>
+      <w:szCs w:val="16"/>
+    </w:rPr>
+  </w:style>
+  <w:style w:type="character" w:customStyle="1" w:styleId="BalloonTextChar">
+    <w:name w:val="Balloon Text Char"/>
+    <w:basedOn w:val="DefaultParagraphFont"/>
+    <w:link w:val="BalloonText"/>
+    <w:uiPriority w:val="99"/>
+    <w:semiHidden/>
+    <w:rsid w:val="0056786F"/>
+    <w:rPr>
+      <w:rFonts w:ascii="Tahoma" w:hAnsi="Tahoma" w:cs="Tahoma"/>
+      <w:sz w:val="16"/>
+      <w:szCs w:val="16"/>
+    </w:rPr>
+  </w:style>
 </w:styles>
 </file>
 
@@ -2416,6 +2472,33 @@
       <w:color w:val="000000"/>
       <w:sz w:val="22"/>
       <w:szCs w:val="22"/>
+    </w:rPr>
+  </w:style>
+  <w:style w:type="paragraph" w:styleId="BalloonText">
+    <w:name w:val="Balloon Text"/>
+    <w:basedOn w:val="Normal"/>
+    <w:link w:val="BalloonTextChar"/>
+    <w:uiPriority w:val="99"/>
+    <w:semiHidden/>
+    <w:unhideWhenUsed/>
+    <w:rsid w:val="0056786F"/>
+    <w:rPr>
+      <w:rFonts w:ascii="Tahoma" w:hAnsi="Tahoma" w:cs="Tahoma"/>
+      <w:sz w:val="16"/>
+      <w:szCs w:val="16"/>
+    </w:rPr>
+  </w:style>
+  <w:style w:type="character" w:customStyle="1" w:styleId="BalloonTextChar">
+    <w:name w:val="Balloon Text Char"/>
+    <w:basedOn w:val="DefaultParagraphFont"/>
+    <w:link w:val="BalloonText"/>
+    <w:uiPriority w:val="99"/>
+    <w:semiHidden/>
+    <w:rsid w:val="0056786F"/>
+    <w:rPr>
+      <w:rFonts w:ascii="Tahoma" w:hAnsi="Tahoma" w:cs="Tahoma"/>
+      <w:sz w:val="16"/>
+      <w:szCs w:val="16"/>
     </w:rPr>
   </w:style>
 </w:styles>

</xml_diff>

<commit_message>
Removed last 2 blank pages + template stuff
</commit_message>
<xml_diff>
--- a/Deliverable2Doc.docx
+++ b/Deliverable2Doc.docx
@@ -646,33 +646,6 @@
           <w:szCs w:val="24"/>
         </w:rPr>
       </w:pPr>
-      <w:r>
-        <w:rPr>
-          <w:rFonts w:ascii="Arial" w:hAnsi="Arial" w:cs="Arial"/>
-          <w:sz w:val="24"/>
-          <w:szCs w:val="24"/>
-        </w:rPr>
-        <w:t>TALK ABOUT WHAT YOU TESTED!</w:t>
-      </w:r>
-    </w:p>
-    <w:p>
-      <w:pPr>
-        <w:pStyle w:val="Body"/>
-        <w:spacing w:line="360" w:lineRule="auto"/>
-        <w:rPr>
-          <w:rFonts w:ascii="Arial" w:hAnsi="Arial" w:cs="Arial"/>
-          <w:sz w:val="24"/>
-          <w:szCs w:val="24"/>
-        </w:rPr>
-      </w:pPr>
-      <w:r>
-        <w:rPr>
-          <w:rFonts w:ascii="Arial" w:hAnsi="Arial" w:cs="Arial"/>
-          <w:sz w:val="24"/>
-          <w:szCs w:val="24"/>
-        </w:rPr>
-        <w:t>XXXXXXXXXXXXXXXXXXXXXXXXX</w:t>
-      </w:r>
     </w:p>
     <w:p>
       <w:pPr>
@@ -851,6 +824,19 @@
           <w:szCs w:val="24"/>
         </w:rPr>
       </w:pPr>
+      <w:bookmarkStart w:id="0" w:name="_GoBack"/>
+      <w:bookmarkEnd w:id="0"/>
+    </w:p>
+    <w:p>
+      <w:pPr>
+        <w:pStyle w:val="Body"/>
+        <w:spacing w:line="360" w:lineRule="auto"/>
+        <w:rPr>
+          <w:rFonts w:ascii="Arial" w:hAnsi="Arial" w:cs="Arial"/>
+          <w:sz w:val="24"/>
+          <w:szCs w:val="24"/>
+        </w:rPr>
+      </w:pPr>
     </w:p>
     <w:p>
       <w:pPr>
@@ -946,31 +932,6 @@
     <w:p>
       <w:pPr>
         <w:pStyle w:val="Body"/>
-        <w:rPr>
-          <w:rFonts w:ascii="Arial" w:hAnsi="Arial" w:cs="Arial"/>
-          <w:sz w:val="24"/>
-          <w:szCs w:val="24"/>
-        </w:rPr>
-      </w:pPr>
-    </w:p>
-    <w:p>
-      <w:pPr>
-        <w:pStyle w:val="Body"/>
-        <w:rPr>
-          <w:rFonts w:ascii="Arial" w:hAnsi="Arial" w:cs="Arial"/>
-          <w:sz w:val="24"/>
-          <w:szCs w:val="24"/>
-        </w:rPr>
-      </w:pPr>
-    </w:p>
-    <w:p>
-      <w:pPr>
-        <w:pStyle w:val="Body"/>
-        <w:rPr>
-          <w:rFonts w:ascii="Arial" w:hAnsi="Arial" w:cs="Arial"/>
-          <w:sz w:val="24"/>
-          <w:szCs w:val="24"/>
-        </w:rPr>
       </w:pPr>
       <w:r>
         <w:rPr>
@@ -981,7 +942,7 @@
         </w:rPr>
         <w:lastRenderedPageBreak/>
         <w:drawing>
-          <wp:anchor distT="0" distB="0" distL="114300" distR="114300" simplePos="0" relativeHeight="251660288" behindDoc="0" locked="0" layoutInCell="1" allowOverlap="1" wp14:anchorId="2A79B37F" wp14:editId="19E7E408">
+          <wp:anchor distT="0" distB="0" distL="114300" distR="114300" simplePos="0" relativeHeight="251660288" behindDoc="0" locked="0" layoutInCell="1" allowOverlap="1" wp14:anchorId="792A236E" wp14:editId="609E393B">
             <wp:simplePos x="0" y="0"/>
             <wp:positionH relativeFrom="column">
               <wp:posOffset>3141980</wp:posOffset>
@@ -1044,7 +1005,7 @@
           <w:szCs w:val="24"/>
         </w:rPr>
         <w:drawing>
-          <wp:anchor distT="0" distB="0" distL="114300" distR="114300" simplePos="0" relativeHeight="251659264" behindDoc="0" locked="0" layoutInCell="1" allowOverlap="1" wp14:anchorId="02095E78" wp14:editId="3C79DF56">
+          <wp:anchor distT="0" distB="0" distL="114300" distR="114300" simplePos="0" relativeHeight="251659264" behindDoc="0" locked="0" layoutInCell="1" allowOverlap="1" wp14:anchorId="31067975" wp14:editId="606E3BFE">
             <wp:simplePos x="0" y="0"/>
             <wp:positionH relativeFrom="column">
               <wp:posOffset>-105410</wp:posOffset>
@@ -1107,7 +1068,7 @@
           <w:szCs w:val="24"/>
         </w:rPr>
         <w:drawing>
-          <wp:anchor distT="0" distB="0" distL="114300" distR="114300" simplePos="0" relativeHeight="251658240" behindDoc="0" locked="0" layoutInCell="1" allowOverlap="1" wp14:anchorId="11F55A3E" wp14:editId="0C93BB2B">
+          <wp:anchor distT="0" distB="0" distL="114300" distR="114300" simplePos="0" relativeHeight="251658240" behindDoc="0" locked="0" layoutInCell="1" allowOverlap="1" wp14:anchorId="00006BD9" wp14:editId="2B361EE1">
             <wp:simplePos x="0" y="0"/>
             <wp:positionH relativeFrom="page">
               <wp:align>center</wp:align>
@@ -1163,804 +1124,6 @@
         </w:drawing>
       </w:r>
     </w:p>
-    <w:p>
-      <w:pPr>
-        <w:pStyle w:val="Body"/>
-        <w:rPr>
-          <w:rFonts w:ascii="Arial" w:hAnsi="Arial" w:cs="Arial"/>
-          <w:sz w:val="24"/>
-          <w:szCs w:val="24"/>
-        </w:rPr>
-      </w:pPr>
-    </w:p>
-    <w:p>
-      <w:pPr>
-        <w:pStyle w:val="Body"/>
-        <w:rPr>
-          <w:rFonts w:ascii="Arial" w:hAnsi="Arial" w:cs="Arial"/>
-          <w:sz w:val="24"/>
-          <w:szCs w:val="24"/>
-        </w:rPr>
-      </w:pPr>
-      <w:bookmarkStart w:id="0" w:name="_GoBack"/>
-      <w:bookmarkEnd w:id="0"/>
-    </w:p>
-    <w:p>
-      <w:pPr>
-        <w:pStyle w:val="Body"/>
-        <w:rPr>
-          <w:rFonts w:ascii="Arial" w:hAnsi="Arial" w:cs="Arial"/>
-          <w:sz w:val="24"/>
-          <w:szCs w:val="24"/>
-        </w:rPr>
-      </w:pPr>
-    </w:p>
-    <w:p>
-      <w:pPr>
-        <w:pStyle w:val="Body"/>
-        <w:rPr>
-          <w:rFonts w:ascii="Arial" w:hAnsi="Arial" w:cs="Arial"/>
-          <w:sz w:val="24"/>
-          <w:szCs w:val="24"/>
-        </w:rPr>
-      </w:pPr>
-    </w:p>
-    <w:p>
-      <w:pPr>
-        <w:pStyle w:val="Body"/>
-        <w:rPr>
-          <w:rFonts w:ascii="Arial" w:hAnsi="Arial" w:cs="Arial"/>
-          <w:sz w:val="24"/>
-          <w:szCs w:val="24"/>
-        </w:rPr>
-      </w:pPr>
-    </w:p>
-    <w:p>
-      <w:pPr>
-        <w:pStyle w:val="Body"/>
-        <w:rPr>
-          <w:rFonts w:ascii="Arial" w:hAnsi="Arial" w:cs="Arial"/>
-          <w:sz w:val="24"/>
-          <w:szCs w:val="24"/>
-        </w:rPr>
-      </w:pPr>
-    </w:p>
-    <w:p>
-      <w:pPr>
-        <w:pStyle w:val="Body"/>
-        <w:rPr>
-          <w:rFonts w:ascii="Arial" w:hAnsi="Arial" w:cs="Arial"/>
-          <w:sz w:val="24"/>
-          <w:szCs w:val="24"/>
-        </w:rPr>
-      </w:pPr>
-    </w:p>
-    <w:p>
-      <w:pPr>
-        <w:pStyle w:val="Body"/>
-        <w:rPr>
-          <w:rFonts w:ascii="Arial" w:hAnsi="Arial" w:cs="Arial"/>
-          <w:sz w:val="24"/>
-          <w:szCs w:val="24"/>
-        </w:rPr>
-      </w:pPr>
-    </w:p>
-    <w:p>
-      <w:pPr>
-        <w:pStyle w:val="Body"/>
-        <w:rPr>
-          <w:rFonts w:ascii="Arial" w:hAnsi="Arial" w:cs="Arial"/>
-          <w:sz w:val="24"/>
-          <w:szCs w:val="24"/>
-        </w:rPr>
-      </w:pPr>
-    </w:p>
-    <w:p>
-      <w:pPr>
-        <w:pStyle w:val="Body"/>
-        <w:rPr>
-          <w:rFonts w:ascii="Arial" w:hAnsi="Arial" w:cs="Arial"/>
-          <w:sz w:val="24"/>
-          <w:szCs w:val="24"/>
-        </w:rPr>
-      </w:pPr>
-    </w:p>
-    <w:p>
-      <w:pPr>
-        <w:pStyle w:val="Body"/>
-        <w:rPr>
-          <w:rFonts w:ascii="Arial" w:hAnsi="Arial" w:cs="Arial"/>
-          <w:sz w:val="24"/>
-          <w:szCs w:val="24"/>
-        </w:rPr>
-      </w:pPr>
-    </w:p>
-    <w:p>
-      <w:pPr>
-        <w:pStyle w:val="Body"/>
-        <w:rPr>
-          <w:rFonts w:ascii="Arial" w:hAnsi="Arial" w:cs="Arial"/>
-          <w:sz w:val="24"/>
-          <w:szCs w:val="24"/>
-        </w:rPr>
-      </w:pPr>
-    </w:p>
-    <w:p>
-      <w:pPr>
-        <w:pStyle w:val="Body"/>
-        <w:rPr>
-          <w:rFonts w:ascii="Arial" w:hAnsi="Arial" w:cs="Arial"/>
-          <w:sz w:val="24"/>
-          <w:szCs w:val="24"/>
-        </w:rPr>
-      </w:pPr>
-    </w:p>
-    <w:p>
-      <w:pPr>
-        <w:pStyle w:val="Body"/>
-        <w:rPr>
-          <w:rFonts w:ascii="Arial" w:hAnsi="Arial" w:cs="Arial"/>
-          <w:sz w:val="24"/>
-          <w:szCs w:val="24"/>
-        </w:rPr>
-      </w:pPr>
-    </w:p>
-    <w:p>
-      <w:pPr>
-        <w:pStyle w:val="Body"/>
-        <w:rPr>
-          <w:rFonts w:ascii="Arial" w:hAnsi="Arial" w:cs="Arial"/>
-          <w:sz w:val="24"/>
-          <w:szCs w:val="24"/>
-        </w:rPr>
-      </w:pPr>
-    </w:p>
-    <w:p>
-      <w:pPr>
-        <w:pStyle w:val="Body"/>
-        <w:rPr>
-          <w:rFonts w:ascii="Arial" w:hAnsi="Arial" w:cs="Arial"/>
-          <w:sz w:val="24"/>
-          <w:szCs w:val="24"/>
-        </w:rPr>
-      </w:pPr>
-    </w:p>
-    <w:p>
-      <w:pPr>
-        <w:pStyle w:val="Body"/>
-        <w:rPr>
-          <w:rFonts w:ascii="Arial" w:hAnsi="Arial" w:cs="Arial"/>
-          <w:sz w:val="24"/>
-          <w:szCs w:val="24"/>
-        </w:rPr>
-      </w:pPr>
-    </w:p>
-    <w:p>
-      <w:pPr>
-        <w:pStyle w:val="Body"/>
-        <w:rPr>
-          <w:rFonts w:ascii="Arial" w:hAnsi="Arial" w:cs="Arial"/>
-          <w:sz w:val="24"/>
-          <w:szCs w:val="24"/>
-        </w:rPr>
-      </w:pPr>
-    </w:p>
-    <w:p>
-      <w:pPr>
-        <w:pStyle w:val="Body"/>
-        <w:rPr>
-          <w:rFonts w:ascii="Arial" w:hAnsi="Arial" w:cs="Arial"/>
-          <w:sz w:val="24"/>
-          <w:szCs w:val="24"/>
-        </w:rPr>
-      </w:pPr>
-    </w:p>
-    <w:p>
-      <w:pPr>
-        <w:pStyle w:val="Body"/>
-        <w:rPr>
-          <w:rFonts w:ascii="Arial" w:hAnsi="Arial" w:cs="Arial"/>
-          <w:sz w:val="24"/>
-          <w:szCs w:val="24"/>
-        </w:rPr>
-      </w:pPr>
-    </w:p>
-    <w:p>
-      <w:pPr>
-        <w:pStyle w:val="Body"/>
-        <w:rPr>
-          <w:rFonts w:ascii="Arial" w:hAnsi="Arial" w:cs="Arial"/>
-          <w:sz w:val="24"/>
-          <w:szCs w:val="24"/>
-        </w:rPr>
-      </w:pPr>
-    </w:p>
-    <w:p>
-      <w:pPr>
-        <w:pStyle w:val="Body"/>
-        <w:rPr>
-          <w:rFonts w:ascii="Arial" w:hAnsi="Arial" w:cs="Arial"/>
-          <w:sz w:val="24"/>
-          <w:szCs w:val="24"/>
-        </w:rPr>
-      </w:pPr>
-    </w:p>
-    <w:p>
-      <w:pPr>
-        <w:pStyle w:val="Body"/>
-        <w:rPr>
-          <w:rFonts w:ascii="Arial" w:hAnsi="Arial" w:cs="Arial"/>
-          <w:sz w:val="24"/>
-          <w:szCs w:val="24"/>
-        </w:rPr>
-      </w:pPr>
-    </w:p>
-    <w:p>
-      <w:pPr>
-        <w:pStyle w:val="Body"/>
-        <w:rPr>
-          <w:rFonts w:ascii="Arial" w:hAnsi="Arial" w:cs="Arial"/>
-          <w:sz w:val="24"/>
-          <w:szCs w:val="24"/>
-        </w:rPr>
-      </w:pPr>
-    </w:p>
-    <w:p>
-      <w:pPr>
-        <w:pStyle w:val="Body"/>
-        <w:rPr>
-          <w:rFonts w:ascii="Arial" w:hAnsi="Arial" w:cs="Arial"/>
-          <w:sz w:val="24"/>
-          <w:szCs w:val="24"/>
-        </w:rPr>
-      </w:pPr>
-    </w:p>
-    <w:p>
-      <w:pPr>
-        <w:pStyle w:val="Body"/>
-        <w:rPr>
-          <w:rFonts w:ascii="Arial" w:hAnsi="Arial" w:cs="Arial"/>
-          <w:sz w:val="24"/>
-          <w:szCs w:val="24"/>
-        </w:rPr>
-      </w:pPr>
-    </w:p>
-    <w:p>
-      <w:pPr>
-        <w:pStyle w:val="Body"/>
-        <w:rPr>
-          <w:rFonts w:ascii="Arial" w:hAnsi="Arial" w:cs="Arial"/>
-          <w:sz w:val="24"/>
-          <w:szCs w:val="24"/>
-        </w:rPr>
-      </w:pPr>
-    </w:p>
-    <w:p>
-      <w:pPr>
-        <w:pStyle w:val="Body"/>
-        <w:rPr>
-          <w:rFonts w:ascii="Arial" w:hAnsi="Arial" w:cs="Arial"/>
-          <w:sz w:val="24"/>
-          <w:szCs w:val="24"/>
-        </w:rPr>
-      </w:pPr>
-    </w:p>
-    <w:p>
-      <w:pPr>
-        <w:pStyle w:val="Body"/>
-        <w:rPr>
-          <w:rFonts w:ascii="Arial" w:hAnsi="Arial" w:cs="Arial"/>
-          <w:sz w:val="24"/>
-          <w:szCs w:val="24"/>
-        </w:rPr>
-      </w:pPr>
-    </w:p>
-    <w:p>
-      <w:pPr>
-        <w:pStyle w:val="Body"/>
-        <w:rPr>
-          <w:rFonts w:ascii="Arial" w:hAnsi="Arial" w:cs="Arial"/>
-          <w:sz w:val="24"/>
-          <w:szCs w:val="24"/>
-        </w:rPr>
-      </w:pPr>
-    </w:p>
-    <w:p>
-      <w:pPr>
-        <w:pStyle w:val="Body"/>
-        <w:rPr>
-          <w:rFonts w:ascii="Arial" w:hAnsi="Arial" w:cs="Arial"/>
-          <w:sz w:val="24"/>
-          <w:szCs w:val="24"/>
-        </w:rPr>
-      </w:pPr>
-    </w:p>
-    <w:p>
-      <w:pPr>
-        <w:pStyle w:val="Body"/>
-        <w:rPr>
-          <w:rFonts w:ascii="Arial" w:hAnsi="Arial" w:cs="Arial"/>
-          <w:sz w:val="24"/>
-          <w:szCs w:val="24"/>
-        </w:rPr>
-      </w:pPr>
-    </w:p>
-    <w:p>
-      <w:pPr>
-        <w:pStyle w:val="Body"/>
-        <w:rPr>
-          <w:rFonts w:ascii="Arial" w:hAnsi="Arial" w:cs="Arial"/>
-          <w:sz w:val="24"/>
-          <w:szCs w:val="24"/>
-        </w:rPr>
-      </w:pPr>
-    </w:p>
-    <w:p>
-      <w:pPr>
-        <w:pStyle w:val="Body"/>
-        <w:rPr>
-          <w:rFonts w:ascii="Arial" w:hAnsi="Arial" w:cs="Arial"/>
-          <w:sz w:val="24"/>
-          <w:szCs w:val="24"/>
-        </w:rPr>
-      </w:pPr>
-    </w:p>
-    <w:p>
-      <w:pPr>
-        <w:pStyle w:val="Body"/>
-        <w:rPr>
-          <w:rFonts w:ascii="Arial" w:hAnsi="Arial" w:cs="Arial"/>
-          <w:sz w:val="24"/>
-          <w:szCs w:val="24"/>
-        </w:rPr>
-      </w:pPr>
-    </w:p>
-    <w:p>
-      <w:pPr>
-        <w:pStyle w:val="Body"/>
-        <w:rPr>
-          <w:rFonts w:ascii="Arial" w:hAnsi="Arial" w:cs="Arial"/>
-          <w:sz w:val="24"/>
-          <w:szCs w:val="24"/>
-        </w:rPr>
-      </w:pPr>
-    </w:p>
-    <w:p>
-      <w:pPr>
-        <w:pStyle w:val="Body"/>
-        <w:rPr>
-          <w:rFonts w:ascii="Arial" w:hAnsi="Arial" w:cs="Arial"/>
-          <w:sz w:val="24"/>
-          <w:szCs w:val="24"/>
-        </w:rPr>
-      </w:pPr>
-    </w:p>
-    <w:p>
-      <w:pPr>
-        <w:pStyle w:val="Body"/>
-        <w:rPr>
-          <w:rFonts w:ascii="Arial" w:hAnsi="Arial" w:cs="Arial"/>
-          <w:sz w:val="24"/>
-          <w:szCs w:val="24"/>
-        </w:rPr>
-      </w:pPr>
-    </w:p>
-    <w:p>
-      <w:pPr>
-        <w:pStyle w:val="Body"/>
-        <w:rPr>
-          <w:rFonts w:ascii="Arial" w:hAnsi="Arial" w:cs="Arial"/>
-          <w:sz w:val="24"/>
-          <w:szCs w:val="24"/>
-        </w:rPr>
-      </w:pPr>
-    </w:p>
-    <w:p>
-      <w:pPr>
-        <w:pStyle w:val="Body"/>
-        <w:rPr>
-          <w:rFonts w:ascii="Arial" w:hAnsi="Arial" w:cs="Arial"/>
-          <w:sz w:val="24"/>
-          <w:szCs w:val="24"/>
-        </w:rPr>
-      </w:pPr>
-    </w:p>
-    <w:p>
-      <w:pPr>
-        <w:pStyle w:val="Body"/>
-        <w:rPr>
-          <w:rFonts w:ascii="Arial" w:hAnsi="Arial" w:cs="Arial"/>
-          <w:sz w:val="24"/>
-          <w:szCs w:val="24"/>
-        </w:rPr>
-      </w:pPr>
-    </w:p>
-    <w:p>
-      <w:pPr>
-        <w:pStyle w:val="Body"/>
-        <w:rPr>
-          <w:rFonts w:ascii="Arial" w:hAnsi="Arial" w:cs="Arial"/>
-          <w:sz w:val="24"/>
-          <w:szCs w:val="24"/>
-        </w:rPr>
-      </w:pPr>
-    </w:p>
-    <w:p>
-      <w:pPr>
-        <w:pStyle w:val="Body"/>
-        <w:rPr>
-          <w:rFonts w:ascii="Arial" w:hAnsi="Arial" w:cs="Arial"/>
-          <w:sz w:val="24"/>
-          <w:szCs w:val="24"/>
-        </w:rPr>
-      </w:pPr>
-    </w:p>
-    <w:p>
-      <w:pPr>
-        <w:pStyle w:val="Body"/>
-        <w:rPr>
-          <w:rFonts w:ascii="Arial" w:hAnsi="Arial" w:cs="Arial"/>
-          <w:sz w:val="24"/>
-          <w:szCs w:val="24"/>
-        </w:rPr>
-      </w:pPr>
-    </w:p>
-    <w:p>
-      <w:pPr>
-        <w:pStyle w:val="Body"/>
-        <w:rPr>
-          <w:rFonts w:ascii="Arial" w:hAnsi="Arial" w:cs="Arial"/>
-          <w:sz w:val="24"/>
-          <w:szCs w:val="24"/>
-        </w:rPr>
-      </w:pPr>
-    </w:p>
-    <w:p>
-      <w:pPr>
-        <w:pStyle w:val="Body"/>
-        <w:rPr>
-          <w:rFonts w:ascii="Arial" w:hAnsi="Arial" w:cs="Arial"/>
-          <w:sz w:val="24"/>
-          <w:szCs w:val="24"/>
-        </w:rPr>
-      </w:pPr>
-    </w:p>
-    <w:p>
-      <w:pPr>
-        <w:pStyle w:val="Body"/>
-        <w:rPr>
-          <w:rFonts w:ascii="Arial" w:hAnsi="Arial" w:cs="Arial"/>
-          <w:sz w:val="24"/>
-          <w:szCs w:val="24"/>
-        </w:rPr>
-      </w:pPr>
-    </w:p>
-    <w:p>
-      <w:pPr>
-        <w:pStyle w:val="Body"/>
-        <w:rPr>
-          <w:rFonts w:ascii="Arial" w:hAnsi="Arial" w:cs="Arial"/>
-          <w:sz w:val="24"/>
-          <w:szCs w:val="24"/>
-        </w:rPr>
-      </w:pPr>
-    </w:p>
-    <w:p>
-      <w:pPr>
-        <w:pStyle w:val="Body"/>
-        <w:rPr>
-          <w:rFonts w:ascii="Arial" w:hAnsi="Arial" w:cs="Arial"/>
-          <w:sz w:val="24"/>
-          <w:szCs w:val="24"/>
-        </w:rPr>
-      </w:pPr>
-    </w:p>
-    <w:p>
-      <w:pPr>
-        <w:pStyle w:val="Body"/>
-        <w:rPr>
-          <w:rFonts w:ascii="Arial" w:hAnsi="Arial" w:cs="Arial"/>
-          <w:sz w:val="24"/>
-          <w:szCs w:val="24"/>
-        </w:rPr>
-      </w:pPr>
-    </w:p>
-    <w:p>
-      <w:pPr>
-        <w:pStyle w:val="Body"/>
-        <w:rPr>
-          <w:rFonts w:ascii="Arial" w:hAnsi="Arial" w:cs="Arial"/>
-          <w:sz w:val="24"/>
-          <w:szCs w:val="24"/>
-        </w:rPr>
-      </w:pPr>
-    </w:p>
-    <w:p>
-      <w:pPr>
-        <w:pStyle w:val="Body"/>
-        <w:rPr>
-          <w:rFonts w:ascii="Arial" w:hAnsi="Arial" w:cs="Arial"/>
-          <w:sz w:val="24"/>
-          <w:szCs w:val="24"/>
-        </w:rPr>
-      </w:pPr>
-    </w:p>
-    <w:p>
-      <w:pPr>
-        <w:pStyle w:val="Body"/>
-        <w:rPr>
-          <w:rFonts w:ascii="Arial" w:hAnsi="Arial" w:cs="Arial"/>
-          <w:sz w:val="24"/>
-          <w:szCs w:val="24"/>
-        </w:rPr>
-      </w:pPr>
-    </w:p>
-    <w:p>
-      <w:pPr>
-        <w:pStyle w:val="Body"/>
-        <w:rPr>
-          <w:rFonts w:ascii="Arial" w:hAnsi="Arial" w:cs="Arial"/>
-          <w:sz w:val="24"/>
-          <w:szCs w:val="24"/>
-        </w:rPr>
-      </w:pPr>
-    </w:p>
-    <w:p>
-      <w:pPr>
-        <w:pStyle w:val="Body"/>
-        <w:rPr>
-          <w:rFonts w:ascii="Arial" w:hAnsi="Arial" w:cs="Arial"/>
-          <w:sz w:val="24"/>
-          <w:szCs w:val="24"/>
-        </w:rPr>
-      </w:pPr>
-    </w:p>
-    <w:p>
-      <w:pPr>
-        <w:pStyle w:val="Body"/>
-        <w:rPr>
-          <w:rFonts w:ascii="Arial" w:hAnsi="Arial" w:cs="Arial"/>
-          <w:sz w:val="24"/>
-          <w:szCs w:val="24"/>
-        </w:rPr>
-      </w:pPr>
-    </w:p>
-    <w:p>
-      <w:pPr>
-        <w:pStyle w:val="Body"/>
-        <w:rPr>
-          <w:rFonts w:ascii="Arial" w:hAnsi="Arial" w:cs="Arial"/>
-          <w:sz w:val="24"/>
-          <w:szCs w:val="24"/>
-        </w:rPr>
-      </w:pPr>
-    </w:p>
-    <w:p>
-      <w:pPr>
-        <w:pStyle w:val="Body"/>
-        <w:rPr>
-          <w:rFonts w:ascii="Arial" w:hAnsi="Arial" w:cs="Arial"/>
-          <w:sz w:val="24"/>
-          <w:szCs w:val="24"/>
-        </w:rPr>
-      </w:pPr>
-    </w:p>
-    <w:p>
-      <w:pPr>
-        <w:pStyle w:val="Body"/>
-        <w:rPr>
-          <w:rFonts w:ascii="Arial" w:hAnsi="Arial" w:cs="Arial"/>
-          <w:sz w:val="24"/>
-          <w:szCs w:val="24"/>
-        </w:rPr>
-      </w:pPr>
-    </w:p>
-    <w:p>
-      <w:pPr>
-        <w:pStyle w:val="Body"/>
-        <w:rPr>
-          <w:rFonts w:ascii="Arial" w:hAnsi="Arial" w:cs="Arial"/>
-          <w:sz w:val="24"/>
-          <w:szCs w:val="24"/>
-        </w:rPr>
-      </w:pPr>
-    </w:p>
-    <w:p>
-      <w:pPr>
-        <w:pStyle w:val="Body"/>
-        <w:rPr>
-          <w:rFonts w:ascii="Arial" w:hAnsi="Arial" w:cs="Arial"/>
-          <w:sz w:val="24"/>
-          <w:szCs w:val="24"/>
-        </w:rPr>
-      </w:pPr>
-    </w:p>
-    <w:p>
-      <w:pPr>
-        <w:pStyle w:val="Body"/>
-        <w:rPr>
-          <w:rFonts w:ascii="Arial" w:hAnsi="Arial" w:cs="Arial"/>
-          <w:sz w:val="24"/>
-          <w:szCs w:val="24"/>
-        </w:rPr>
-      </w:pPr>
-    </w:p>
-    <w:p>
-      <w:pPr>
-        <w:pStyle w:val="Body"/>
-        <w:rPr>
-          <w:rFonts w:ascii="Arial" w:hAnsi="Arial" w:cs="Arial"/>
-          <w:sz w:val="24"/>
-          <w:szCs w:val="24"/>
-        </w:rPr>
-      </w:pPr>
-    </w:p>
-    <w:p>
-      <w:pPr>
-        <w:pStyle w:val="Body"/>
-        <w:rPr>
-          <w:rFonts w:ascii="Arial" w:hAnsi="Arial" w:cs="Arial"/>
-          <w:sz w:val="24"/>
-          <w:szCs w:val="24"/>
-        </w:rPr>
-      </w:pPr>
-    </w:p>
-    <w:p>
-      <w:pPr>
-        <w:pStyle w:val="Body"/>
-        <w:rPr>
-          <w:rFonts w:ascii="Arial" w:hAnsi="Arial" w:cs="Arial"/>
-          <w:sz w:val="24"/>
-          <w:szCs w:val="24"/>
-        </w:rPr>
-      </w:pPr>
-    </w:p>
-    <w:p>
-      <w:pPr>
-        <w:pStyle w:val="Body"/>
-        <w:rPr>
-          <w:rFonts w:ascii="Arial" w:hAnsi="Arial" w:cs="Arial"/>
-          <w:sz w:val="24"/>
-          <w:szCs w:val="24"/>
-        </w:rPr>
-      </w:pPr>
-    </w:p>
-    <w:p>
-      <w:pPr>
-        <w:pStyle w:val="Body"/>
-        <w:rPr>
-          <w:rFonts w:ascii="Arial" w:hAnsi="Arial" w:cs="Arial"/>
-          <w:sz w:val="24"/>
-          <w:szCs w:val="24"/>
-        </w:rPr>
-      </w:pPr>
-    </w:p>
-    <w:p>
-      <w:pPr>
-        <w:pStyle w:val="Body"/>
-        <w:rPr>
-          <w:rFonts w:ascii="Arial" w:hAnsi="Arial" w:cs="Arial"/>
-          <w:sz w:val="24"/>
-          <w:szCs w:val="24"/>
-        </w:rPr>
-      </w:pPr>
-    </w:p>
-    <w:p>
-      <w:pPr>
-        <w:pStyle w:val="Body"/>
-        <w:rPr>
-          <w:rFonts w:ascii="Arial" w:hAnsi="Arial" w:cs="Arial"/>
-          <w:sz w:val="24"/>
-          <w:szCs w:val="24"/>
-        </w:rPr>
-      </w:pPr>
-    </w:p>
-    <w:p>
-      <w:pPr>
-        <w:pStyle w:val="Body"/>
-        <w:rPr>
-          <w:rFonts w:ascii="Arial" w:hAnsi="Arial" w:cs="Arial"/>
-          <w:sz w:val="24"/>
-          <w:szCs w:val="24"/>
-        </w:rPr>
-      </w:pPr>
-    </w:p>
-    <w:p>
-      <w:pPr>
-        <w:pStyle w:val="Body"/>
-        <w:rPr>
-          <w:rFonts w:ascii="Arial" w:hAnsi="Arial" w:cs="Arial"/>
-          <w:sz w:val="24"/>
-          <w:szCs w:val="24"/>
-        </w:rPr>
-      </w:pPr>
-    </w:p>
-    <w:p>
-      <w:pPr>
-        <w:pStyle w:val="Body"/>
-        <w:rPr>
-          <w:rFonts w:ascii="Arial" w:hAnsi="Arial" w:cs="Arial"/>
-          <w:sz w:val="24"/>
-          <w:szCs w:val="24"/>
-        </w:rPr>
-      </w:pPr>
-    </w:p>
-    <w:p>
-      <w:pPr>
-        <w:pStyle w:val="Body"/>
-        <w:rPr>
-          <w:rFonts w:ascii="Arial" w:hAnsi="Arial" w:cs="Arial"/>
-          <w:sz w:val="24"/>
-          <w:szCs w:val="24"/>
-        </w:rPr>
-      </w:pPr>
-    </w:p>
-    <w:p>
-      <w:pPr>
-        <w:pStyle w:val="Body"/>
-        <w:rPr>
-          <w:rFonts w:ascii="Arial" w:hAnsi="Arial" w:cs="Arial"/>
-          <w:sz w:val="24"/>
-          <w:szCs w:val="24"/>
-        </w:rPr>
-      </w:pPr>
-    </w:p>
-    <w:p>
-      <w:pPr>
-        <w:pStyle w:val="Body"/>
-        <w:rPr>
-          <w:rFonts w:ascii="Arial" w:hAnsi="Arial" w:cs="Arial"/>
-          <w:sz w:val="24"/>
-          <w:szCs w:val="24"/>
-        </w:rPr>
-      </w:pPr>
-    </w:p>
-    <w:p>
-      <w:pPr>
-        <w:pStyle w:val="Body"/>
-        <w:rPr>
-          <w:rFonts w:ascii="Arial" w:hAnsi="Arial" w:cs="Arial"/>
-          <w:sz w:val="24"/>
-          <w:szCs w:val="24"/>
-        </w:rPr>
-      </w:pPr>
-    </w:p>
-    <w:p>
-      <w:pPr>
-        <w:pStyle w:val="Body"/>
-        <w:rPr>
-          <w:rFonts w:ascii="Arial" w:hAnsi="Arial" w:cs="Arial"/>
-          <w:sz w:val="24"/>
-          <w:szCs w:val="24"/>
-        </w:rPr>
-      </w:pPr>
-    </w:p>
-    <w:p>
-      <w:pPr>
-        <w:pStyle w:val="Body"/>
-        <w:rPr>
-          <w:rFonts w:ascii="Arial" w:hAnsi="Arial" w:cs="Arial"/>
-          <w:sz w:val="24"/>
-          <w:szCs w:val="24"/>
-        </w:rPr>
-      </w:pPr>
-    </w:p>
-    <w:p>
-      <w:pPr>
-        <w:pStyle w:val="Body"/>
-        <w:rPr>
-          <w:rFonts w:ascii="Arial" w:hAnsi="Arial" w:cs="Arial"/>
-          <w:sz w:val="24"/>
-          <w:szCs w:val="24"/>
-        </w:rPr>
-      </w:pPr>
-    </w:p>
-    <w:p>
-      <w:pPr>
-        <w:pStyle w:val="Body"/>
-      </w:pPr>
-    </w:p>
-    <w:p/>
     <w:sectPr>
       <w:headerReference w:type="default" r:id="rId10"/>
       <w:footerReference w:type="default" r:id="rId11"/>

</xml_diff>